<commit_message>
training material updated for python
</commit_message>
<xml_diff>
--- a/python-training-courses/docs/python-foundation-interactive-sessions.docx
+++ b/python-training-courses/docs/python-foundation-interactive-sessions.docx
@@ -11242,6 +11242,127 @@
           <w:p>
             <w:pPr>
               <w:pStyle w:val="ListParagraph"/>
+              <w:ind w:left="0"/>
+              <w:rPr>
+                <w:rFonts w:ascii="Arial" w:hAnsi="Arial" w:cs="Arial"/>
+                <w:sz w:val="24"/>
+                <w:szCs w:val="24"/>
+              </w:rPr>
+            </w:pPr>
+            <w:r>
+              <w:rPr>
+                <w:rFonts w:ascii="Arial" w:hAnsi="Arial" w:cs="Arial"/>
+                <w:sz w:val="24"/>
+                <w:szCs w:val="24"/>
+              </w:rPr>
+              <w:t xml:space="preserve">Get the audience to write pseudo code with </w:t>
+            </w:r>
+            <w:r>
+              <w:rPr>
+                <w:rFonts w:ascii="Arial" w:hAnsi="Arial" w:cs="Arial"/>
+                <w:sz w:val="24"/>
+                <w:szCs w:val="24"/>
+              </w:rPr>
+              <w:t>FOR loops</w:t>
+            </w:r>
+          </w:p>
+          <w:p>
+            <w:pPr>
+              <w:pStyle w:val="ListParagraph"/>
+              <w:ind w:left="0"/>
+              <w:rPr>
+                <w:rFonts w:ascii="Arial" w:hAnsi="Arial" w:cs="Arial"/>
+                <w:sz w:val="24"/>
+                <w:szCs w:val="24"/>
+              </w:rPr>
+            </w:pPr>
+          </w:p>
+          <w:p>
+            <w:pPr>
+              <w:pStyle w:val="ListParagraph"/>
+              <w:ind w:left="0"/>
+              <w:rPr>
+                <w:rFonts w:ascii="Arial" w:hAnsi="Arial" w:cs="Arial"/>
+                <w:sz w:val="24"/>
+                <w:szCs w:val="24"/>
+              </w:rPr>
+            </w:pPr>
+            <w:r>
+              <w:rPr>
+                <w:rFonts w:ascii="Arial" w:hAnsi="Arial" w:cs="Arial"/>
+                <w:sz w:val="24"/>
+                <w:szCs w:val="24"/>
+              </w:rPr>
+              <w:t xml:space="preserve">It is important to understand the concept of iteration.  This is widely used in Python and other languages. </w:t>
+            </w:r>
+          </w:p>
+          <w:p>
+            <w:pPr>
+              <w:pStyle w:val="ListParagraph"/>
+              <w:ind w:left="0"/>
+              <w:rPr>
+                <w:rFonts w:ascii="Arial" w:hAnsi="Arial" w:cs="Arial"/>
+                <w:sz w:val="24"/>
+                <w:szCs w:val="24"/>
+              </w:rPr>
+            </w:pPr>
+          </w:p>
+          <w:p>
+            <w:pPr>
+              <w:pStyle w:val="ListParagraph"/>
+              <w:ind w:left="0"/>
+              <w:rPr>
+                <w:rFonts w:ascii="Arial" w:hAnsi="Arial" w:cs="Arial"/>
+                <w:sz w:val="24"/>
+                <w:szCs w:val="24"/>
+              </w:rPr>
+            </w:pPr>
+            <w:r>
+              <w:rPr>
+                <w:rFonts w:ascii="Arial" w:hAnsi="Arial" w:cs="Arial"/>
+                <w:sz w:val="24"/>
+                <w:szCs w:val="24"/>
+              </w:rPr>
+              <w:t xml:space="preserve">As part of </w:t>
+            </w:r>
+            <w:proofErr w:type="spellStart"/>
+            <w:r>
+              <w:rPr>
+                <w:rFonts w:ascii="Arial" w:hAnsi="Arial" w:cs="Arial"/>
+                <w:sz w:val="24"/>
+                <w:szCs w:val="24"/>
+              </w:rPr>
+              <w:t>self study</w:t>
+            </w:r>
+            <w:proofErr w:type="spellEnd"/>
+            <w:r>
+              <w:rPr>
+                <w:rFonts w:ascii="Arial" w:hAnsi="Arial" w:cs="Arial"/>
+                <w:sz w:val="24"/>
+                <w:szCs w:val="24"/>
+              </w:rPr>
+              <w:t xml:space="preserve">, go through </w:t>
+            </w:r>
+            <w:r>
+              <w:rPr>
+                <w:rFonts w:ascii="Arial" w:hAnsi="Arial" w:cs="Arial"/>
+                <w:sz w:val="24"/>
+                <w:szCs w:val="24"/>
+              </w:rPr>
+              <w:t>myterate.py</w:t>
+            </w:r>
+            <w:r>
+              <w:rPr>
+                <w:rFonts w:ascii="Arial" w:hAnsi="Arial" w:cs="Arial"/>
+                <w:sz w:val="24"/>
+                <w:szCs w:val="24"/>
+              </w:rPr>
+              <w:t xml:space="preserve">.   </w:t>
+            </w:r>
+          </w:p>
+          <w:p>
+            <w:pPr>
+              <w:pStyle w:val="ListParagraph"/>
               <w:ind w:left="360"/>
               <w:rPr>
                 <w:rFonts w:ascii="Arial" w:hAnsi="Arial" w:cs="Arial"/>
@@ -11249,14 +11370,17 @@
                 <w:szCs w:val="24"/>
               </w:rPr>
             </w:pPr>
-            <w:r>
-              <w:rPr>
-                <w:rFonts w:ascii="Arial" w:hAnsi="Arial" w:cs="Arial"/>
-                <w:sz w:val="24"/>
-                <w:szCs w:val="24"/>
-              </w:rPr>
-              <w:t>Get the audience to write pseudo code with IF</w:t>
-            </w:r>
+          </w:p>
+          <w:p>
+            <w:pPr>
+              <w:pStyle w:val="ListParagraph"/>
+              <w:ind w:left="360"/>
+              <w:rPr>
+                <w:rFonts w:ascii="Arial" w:hAnsi="Arial" w:cs="Arial"/>
+                <w:sz w:val="24"/>
+                <w:szCs w:val="24"/>
+              </w:rPr>
+            </w:pPr>
           </w:p>
         </w:tc>
         <w:tc>
@@ -19967,8 +20091,6 @@
               </w:rPr>
               <w:t>Creating objects/instances based on classes</w:t>
             </w:r>
-            <w:bookmarkStart w:id="2" w:name="_GoBack"/>
-            <w:bookmarkEnd w:id="2"/>
           </w:p>
           <w:p>
             <w:pPr>
@@ -20260,6 +20382,26 @@
             <w:pPr>
               <w:rPr>
                 <w:rFonts w:cstheme="minorHAnsi"/>
+              </w:rPr>
+            </w:pPr>
+            <w:r>
+              <w:rPr>
+                <w:rFonts w:cstheme="minorHAnsi"/>
+              </w:rPr>
+              <w:t xml:space="preserve">Note – Decorators will be covered at a later stage in the course </w:t>
+            </w:r>
+          </w:p>
+          <w:p>
+            <w:pPr>
+              <w:rPr>
+                <w:rFonts w:cstheme="minorHAnsi"/>
+              </w:rPr>
+            </w:pPr>
+          </w:p>
+          <w:p>
+            <w:pPr>
+              <w:rPr>
+                <w:rFonts w:cstheme="minorHAnsi"/>
                 <w:b/>
                 <w:u w:val="single"/>
               </w:rPr>
@@ -20328,6 +20470,26 @@
               </w:rPr>
               <w:t>The object superclass</w:t>
             </w:r>
+            <w:r>
+              <w:rPr>
+                <w:rFonts w:cstheme="minorHAnsi"/>
+              </w:rPr>
+              <w:t>. Is</w:t>
+            </w:r>
+            <w:r>
+              <w:rPr>
+                <w:rFonts w:cstheme="minorHAnsi"/>
+              </w:rPr>
+              <w:t xml:space="preserve"> every class derived from the object </w:t>
+            </w:r>
+            <w:proofErr w:type="gramStart"/>
+            <w:r>
+              <w:rPr>
+                <w:rFonts w:cstheme="minorHAnsi"/>
+              </w:rPr>
+              <w:t>class ?</w:t>
+            </w:r>
+            <w:proofErr w:type="gramEnd"/>
           </w:p>
           <w:p>
             <w:pPr>
@@ -20344,16 +20506,8 @@
               <w:rPr>
                 <w:rFonts w:cstheme="minorHAnsi"/>
               </w:rPr>
-              <w:t xml:space="preserve">IS every class derived from the object </w:t>
-            </w:r>
-            <w:proofErr w:type="gramStart"/>
-            <w:r>
-              <w:rPr>
-                <w:rFonts w:cstheme="minorHAnsi"/>
-              </w:rPr>
-              <w:t>class ?</w:t>
-            </w:r>
-            <w:proofErr w:type="gramEnd"/>
+              <w:t xml:space="preserve">Overriding methods in the child class </w:t>
+            </w:r>
           </w:p>
           <w:p>
             <w:pPr>
@@ -20370,56 +20524,7 @@
               <w:rPr>
                 <w:rFonts w:cstheme="minorHAnsi"/>
               </w:rPr>
-              <w:t>Abstract classes, abstract methods</w:t>
-            </w:r>
-          </w:p>
-          <w:p>
-            <w:pPr>
-              <w:pStyle w:val="ListParagraph"/>
-              <w:ind w:left="360"/>
-              <w:rPr>
-                <w:rFonts w:cstheme="minorHAnsi"/>
-                <w:i/>
-              </w:rPr>
-            </w:pPr>
-            <w:r>
-              <w:rPr>
-                <w:rFonts w:cstheme="minorHAnsi"/>
-                <w:i/>
-              </w:rPr>
-              <w:t xml:space="preserve">[from </w:t>
-            </w:r>
-            <w:proofErr w:type="spellStart"/>
-            <w:r>
-              <w:rPr>
-                <w:rFonts w:cstheme="minorHAnsi"/>
-                <w:i/>
-              </w:rPr>
-              <w:t>abc</w:t>
-            </w:r>
-            <w:proofErr w:type="spellEnd"/>
-            <w:r>
-              <w:rPr>
-                <w:rFonts w:cstheme="minorHAnsi"/>
-                <w:i/>
-              </w:rPr>
-              <w:t xml:space="preserve"> import ABC, </w:t>
-            </w:r>
-            <w:proofErr w:type="spellStart"/>
-            <w:r>
-              <w:rPr>
-                <w:rFonts w:cstheme="minorHAnsi"/>
-                <w:i/>
-              </w:rPr>
-              <w:t>abstractmethod</w:t>
-            </w:r>
-            <w:proofErr w:type="spellEnd"/>
-            <w:r>
-              <w:rPr>
-                <w:rFonts w:cstheme="minorHAnsi"/>
-                <w:i/>
-              </w:rPr>
-              <w:t>]</w:t>
+              <w:t xml:space="preserve">The Super() method </w:t>
             </w:r>
           </w:p>
           <w:p>
@@ -20437,6 +20542,74 @@
               <w:rPr>
                 <w:rFonts w:cstheme="minorHAnsi"/>
               </w:rPr>
+              <w:t>Abstract classes, abstract methods</w:t>
+            </w:r>
+          </w:p>
+          <w:p>
+            <w:pPr>
+              <w:pStyle w:val="ListParagraph"/>
+              <w:ind w:left="360"/>
+              <w:rPr>
+                <w:rFonts w:cstheme="minorHAnsi"/>
+                <w:i/>
+              </w:rPr>
+            </w:pPr>
+            <w:r>
+              <w:rPr>
+                <w:rFonts w:cstheme="minorHAnsi"/>
+                <w:i/>
+              </w:rPr>
+              <w:lastRenderedPageBreak/>
+              <w:t xml:space="preserve">[from </w:t>
+            </w:r>
+            <w:proofErr w:type="spellStart"/>
+            <w:r>
+              <w:rPr>
+                <w:rFonts w:cstheme="minorHAnsi"/>
+                <w:i/>
+              </w:rPr>
+              <w:t>abc</w:t>
+            </w:r>
+            <w:proofErr w:type="spellEnd"/>
+            <w:r>
+              <w:rPr>
+                <w:rFonts w:cstheme="minorHAnsi"/>
+                <w:i/>
+              </w:rPr>
+              <w:t xml:space="preserve"> import ABC, </w:t>
+            </w:r>
+            <w:proofErr w:type="spellStart"/>
+            <w:r>
+              <w:rPr>
+                <w:rFonts w:cstheme="minorHAnsi"/>
+                <w:i/>
+              </w:rPr>
+              <w:t>abstractmethod</w:t>
+            </w:r>
+            <w:proofErr w:type="spellEnd"/>
+            <w:r>
+              <w:rPr>
+                <w:rFonts w:cstheme="minorHAnsi"/>
+                <w:i/>
+              </w:rPr>
+              <w:t>]</w:t>
+            </w:r>
+          </w:p>
+          <w:p>
+            <w:pPr>
+              <w:pStyle w:val="ListParagraph"/>
+              <w:numPr>
+                <w:ilvl w:val="0"/>
+                <w:numId w:val="64"/>
+              </w:numPr>
+              <w:rPr>
+                <w:rFonts w:cstheme="minorHAnsi"/>
+              </w:rPr>
+            </w:pPr>
+            <w:r>
+              <w:rPr>
+                <w:rFonts w:cstheme="minorHAnsi"/>
+              </w:rPr>
               <w:t xml:space="preserve">Why are abstract classes/methods </w:t>
             </w:r>
             <w:proofErr w:type="gramStart"/>
@@ -20504,7 +20677,6 @@
               <w:rPr>
                 <w:rFonts w:cstheme="minorHAnsi"/>
               </w:rPr>
-              <w:lastRenderedPageBreak/>
               <w:t>Python does not really support the concept of private methods or attributes</w:t>
             </w:r>
           </w:p>
@@ -20622,6 +20794,63 @@
             <w:pPr>
               <w:rPr>
                 <w:rFonts w:cstheme="minorHAnsi"/>
+                <w:b/>
+              </w:rPr>
+            </w:pPr>
+            <w:r>
+              <w:rPr>
+                <w:rFonts w:cstheme="minorHAnsi"/>
+                <w:b/>
+              </w:rPr>
+              <w:t>Method Overloading</w:t>
+            </w:r>
+          </w:p>
+          <w:p>
+            <w:pPr>
+              <w:pStyle w:val="ListParagraph"/>
+              <w:numPr>
+                <w:ilvl w:val="0"/>
+                <w:numId w:val="67"/>
+              </w:numPr>
+              <w:rPr>
+                <w:rFonts w:cstheme="minorHAnsi"/>
+              </w:rPr>
+            </w:pPr>
+            <w:r>
+              <w:rPr>
+                <w:rFonts w:cstheme="minorHAnsi"/>
+              </w:rPr>
+              <w:t xml:space="preserve">This is not strictly an OOP </w:t>
+            </w:r>
+            <w:r>
+              <w:rPr>
+                <w:rFonts w:cstheme="minorHAnsi"/>
+              </w:rPr>
+              <w:t>concept</w:t>
+            </w:r>
+          </w:p>
+          <w:p>
+            <w:pPr>
+              <w:pStyle w:val="ListParagraph"/>
+              <w:numPr>
+                <w:ilvl w:val="0"/>
+                <w:numId w:val="67"/>
+              </w:numPr>
+              <w:rPr>
+                <w:rFonts w:cstheme="minorHAnsi"/>
+              </w:rPr>
+            </w:pPr>
+            <w:r>
+              <w:rPr>
+                <w:rFonts w:cstheme="minorHAnsi"/>
+              </w:rPr>
+              <w:t xml:space="preserve">There is no method overloading in Python </w:t>
+            </w:r>
+          </w:p>
+          <w:p>
+            <w:pPr>
+              <w:rPr>
+                <w:rFonts w:cstheme="minorHAnsi"/>
               </w:rPr>
             </w:pPr>
           </w:p>
@@ -20733,10 +20962,34 @@
               <w:t>“</w:t>
             </w:r>
             <w:r>
-              <w:t>oops_a_daisy.py</w:t>
+              <w:t>oopsa</w:t>
+            </w:r>
+            <w:r>
+              <w:t>daisy.py</w:t>
             </w:r>
             <w:r>
               <w:t>”</w:t>
+            </w:r>
+          </w:p>
+          <w:p/>
+          <w:p>
+            <w:r>
+              <w:t xml:space="preserve">Assignment 2 - </w:t>
+            </w:r>
+            <w:r>
+              <w:t>oopstractions.py</w:t>
+            </w:r>
+          </w:p>
+          <w:p/>
+          <w:p>
+            <w:r>
+              <w:t xml:space="preserve">Assignment 3 - </w:t>
+            </w:r>
+            <w:r>
+              <w:t>inheritoops.py</w:t>
+            </w:r>
+            <w:r>
+              <w:t xml:space="preserve"> </w:t>
             </w:r>
           </w:p>
         </w:tc>
@@ -20978,7 +21231,6 @@
               <w:rPr>
                 <w:rFonts w:ascii="Arial" w:hAnsi="Arial" w:cs="Arial"/>
               </w:rPr>
-              <w:lastRenderedPageBreak/>
               <w:t>Funckytown</w:t>
             </w:r>
             <w:proofErr w:type="spellEnd"/>
@@ -21009,6 +21261,85 @@
                 <w:rFonts w:ascii="Arial" w:hAnsi="Arial" w:cs="Arial"/>
               </w:rPr>
             </w:pPr>
+          </w:p>
+        </w:tc>
+        <w:tc>
+          <w:tcPr>
+            <w:tcW w:w="5464" w:type="dxa"/>
+            <w:shd w:val="clear" w:color="auto" w:fill="FFFFFF" w:themeFill="background1"/>
+          </w:tcPr>
+          <w:p>
+            <w:pPr>
+              <w:rPr>
+                <w:rFonts w:ascii="Arial" w:hAnsi="Arial" w:cs="Arial"/>
+                <w:sz w:val="24"/>
+                <w:szCs w:val="24"/>
+              </w:rPr>
+            </w:pPr>
+            <w:r>
+              <w:rPr>
+                <w:rFonts w:ascii="Arial" w:hAnsi="Arial" w:cs="Arial"/>
+                <w:sz w:val="24"/>
+                <w:szCs w:val="24"/>
+              </w:rPr>
+              <w:t xml:space="preserve"> </w:t>
+            </w:r>
+          </w:p>
+        </w:tc>
+        <w:tc>
+          <w:tcPr>
+            <w:tcW w:w="3892" w:type="dxa"/>
+            <w:shd w:val="clear" w:color="auto" w:fill="FFFFFF" w:themeFill="background1"/>
+          </w:tcPr>
+          <w:p/>
+        </w:tc>
+        <w:tc>
+          <w:tcPr>
+            <w:tcW w:w="2092" w:type="dxa"/>
+            <w:shd w:val="clear" w:color="auto" w:fill="FFFFFF" w:themeFill="background1"/>
+          </w:tcPr>
+          <w:p>
+            <w:pPr>
+              <w:rPr>
+                <w:rFonts w:ascii="Arial" w:hAnsi="Arial" w:cs="Arial"/>
+                <w:sz w:val="18"/>
+                <w:szCs w:val="18"/>
+              </w:rPr>
+            </w:pPr>
+          </w:p>
+        </w:tc>
+      </w:tr>
+      <w:tr>
+        <w:tc>
+          <w:tcPr>
+            <w:tcW w:w="1668" w:type="dxa"/>
+            <w:shd w:val="clear" w:color="auto" w:fill="FFFFFF" w:themeFill="background1"/>
+          </w:tcPr>
+          <w:p>
+            <w:pPr>
+              <w:rPr>
+                <w:rFonts w:ascii="Arial" w:hAnsi="Arial" w:cs="Arial"/>
+              </w:rPr>
+            </w:pPr>
+          </w:p>
+        </w:tc>
+        <w:tc>
+          <w:tcPr>
+            <w:tcW w:w="1842" w:type="dxa"/>
+            <w:shd w:val="clear" w:color="auto" w:fill="FFFFFF" w:themeFill="background1"/>
+          </w:tcPr>
+          <w:p>
+            <w:pPr>
+              <w:rPr>
+                <w:rFonts w:ascii="Arial" w:hAnsi="Arial" w:cs="Arial"/>
+              </w:rPr>
+            </w:pPr>
+            <w:r>
+              <w:rPr>
+                <w:rFonts w:ascii="Arial" w:hAnsi="Arial" w:cs="Arial"/>
+              </w:rPr>
+              <w:t>Introduction</w:t>
+            </w:r>
           </w:p>
         </w:tc>
         <w:tc>
@@ -21035,8 +21366,17 @@
                 <w:sz w:val="24"/>
                 <w:szCs w:val="24"/>
               </w:rPr>
-              <w:t>The yield keyword</w:t>
-            </w:r>
+              <w:t xml:space="preserve">This is a deep topic </w:t>
+            </w:r>
+          </w:p>
+          <w:p>
+            <w:pPr>
+              <w:rPr>
+                <w:rFonts w:ascii="Arial" w:hAnsi="Arial" w:cs="Arial"/>
+                <w:sz w:val="24"/>
+                <w:szCs w:val="24"/>
+              </w:rPr>
+            </w:pPr>
           </w:p>
           <w:p>
             <w:pPr>
@@ -21057,9 +21397,17 @@
                 <w:sz w:val="24"/>
                 <w:szCs w:val="24"/>
               </w:rPr>
-              <w:lastRenderedPageBreak/>
-              <w:t>Using yield in a function</w:t>
-            </w:r>
+              <w:t xml:space="preserve">Functions are first class objects in Python. </w:t>
+            </w:r>
+          </w:p>
+          <w:p>
+            <w:pPr>
+              <w:rPr>
+                <w:rFonts w:ascii="Arial" w:hAnsi="Arial" w:cs="Arial"/>
+                <w:sz w:val="24"/>
+                <w:szCs w:val="24"/>
+              </w:rPr>
+            </w:pPr>
           </w:p>
           <w:p>
             <w:pPr>
@@ -21080,6 +21428,133 @@
                 <w:sz w:val="24"/>
                 <w:szCs w:val="24"/>
               </w:rPr>
+              <w:t xml:space="preserve">This means that they can be passed around and used like any other python object. </w:t>
+            </w:r>
+          </w:p>
+          <w:p>
+            <w:pPr>
+              <w:rPr>
+                <w:rFonts w:ascii="Arial" w:hAnsi="Arial" w:cs="Arial"/>
+                <w:sz w:val="24"/>
+                <w:szCs w:val="24"/>
+              </w:rPr>
+            </w:pPr>
+          </w:p>
+          <w:p>
+            <w:pPr>
+              <w:pStyle w:val="ListParagraph"/>
+              <w:numPr>
+                <w:ilvl w:val="0"/>
+                <w:numId w:val="52"/>
+              </w:numPr>
+              <w:rPr>
+                <w:rFonts w:ascii="Arial" w:hAnsi="Arial" w:cs="Arial"/>
+                <w:sz w:val="24"/>
+                <w:szCs w:val="24"/>
+              </w:rPr>
+            </w:pPr>
+            <w:r>
+              <w:rPr>
+                <w:rFonts w:ascii="Arial" w:hAnsi="Arial" w:cs="Arial"/>
+                <w:sz w:val="24"/>
+                <w:szCs w:val="24"/>
+              </w:rPr>
+              <w:t xml:space="preserve">Functions can be passed as arguments. Returned as arguments from functions. </w:t>
+            </w:r>
+          </w:p>
+          <w:p>
+            <w:pPr>
+              <w:pStyle w:val="ListParagraph"/>
+              <w:rPr>
+                <w:rFonts w:ascii="Arial" w:hAnsi="Arial" w:cs="Arial"/>
+                <w:sz w:val="24"/>
+                <w:szCs w:val="24"/>
+              </w:rPr>
+            </w:pPr>
+          </w:p>
+          <w:p>
+            <w:pPr>
+              <w:pStyle w:val="ListParagraph"/>
+              <w:numPr>
+                <w:ilvl w:val="0"/>
+                <w:numId w:val="52"/>
+              </w:numPr>
+              <w:rPr>
+                <w:rFonts w:ascii="Arial" w:hAnsi="Arial" w:cs="Arial"/>
+                <w:sz w:val="24"/>
+                <w:szCs w:val="24"/>
+              </w:rPr>
+            </w:pPr>
+            <w:r>
+              <w:rPr>
+                <w:rFonts w:ascii="Arial" w:hAnsi="Arial" w:cs="Arial"/>
+                <w:sz w:val="24"/>
+                <w:szCs w:val="24"/>
+              </w:rPr>
+              <w:t>The yield keyword</w:t>
+            </w:r>
+          </w:p>
+          <w:p>
+            <w:pPr>
+              <w:pStyle w:val="ListParagraph"/>
+              <w:rPr>
+                <w:rFonts w:ascii="Arial" w:hAnsi="Arial" w:cs="Arial"/>
+                <w:sz w:val="24"/>
+                <w:szCs w:val="24"/>
+              </w:rPr>
+            </w:pPr>
+          </w:p>
+          <w:p>
+            <w:pPr>
+              <w:pStyle w:val="ListParagraph"/>
+              <w:numPr>
+                <w:ilvl w:val="0"/>
+                <w:numId w:val="52"/>
+              </w:numPr>
+              <w:rPr>
+                <w:rFonts w:ascii="Arial" w:hAnsi="Arial" w:cs="Arial"/>
+                <w:sz w:val="24"/>
+                <w:szCs w:val="24"/>
+              </w:rPr>
+            </w:pPr>
+            <w:r>
+              <w:rPr>
+                <w:rFonts w:ascii="Arial" w:hAnsi="Arial" w:cs="Arial"/>
+                <w:sz w:val="24"/>
+                <w:szCs w:val="24"/>
+              </w:rPr>
+              <w:t>Using yield in a function</w:t>
+            </w:r>
+          </w:p>
+          <w:p>
+            <w:pPr>
+              <w:pStyle w:val="ListParagraph"/>
+              <w:rPr>
+                <w:rFonts w:ascii="Arial" w:hAnsi="Arial" w:cs="Arial"/>
+                <w:sz w:val="24"/>
+                <w:szCs w:val="24"/>
+              </w:rPr>
+            </w:pPr>
+          </w:p>
+          <w:p>
+            <w:pPr>
+              <w:pStyle w:val="ListParagraph"/>
+              <w:numPr>
+                <w:ilvl w:val="0"/>
+                <w:numId w:val="52"/>
+              </w:numPr>
+              <w:rPr>
+                <w:rFonts w:ascii="Arial" w:hAnsi="Arial" w:cs="Arial"/>
+                <w:sz w:val="24"/>
+                <w:szCs w:val="24"/>
+              </w:rPr>
+            </w:pPr>
+            <w:r>
+              <w:rPr>
+                <w:rFonts w:ascii="Arial" w:hAnsi="Arial" w:cs="Arial"/>
+                <w:sz w:val="24"/>
+                <w:szCs w:val="24"/>
+              </w:rPr>
               <w:t xml:space="preserve">Generators and Iterators </w:t>
             </w:r>
           </w:p>
@@ -21138,6 +21613,11 @@
           </w:p>
           <w:p>
             <w:pPr>
+              <w:pStyle w:val="ListParagraph"/>
+              <w:numPr>
+                <w:ilvl w:val="0"/>
+                <w:numId w:val="52"/>
+              </w:numPr>
               <w:rPr>
                 <w:rFonts w:ascii="Arial" w:hAnsi="Arial" w:cs="Arial"/>
                 <w:sz w:val="24"/>
@@ -21160,17 +21640,28 @@
                   <w:sz w:val="24"/>
                   <w:szCs w:val="24"/>
                 </w:rPr>
-                <w:t>https://stackabuse.com/understanding-pythons-yield-keyword/</w:t>
+                <w:t>https://stackabuse.com/understanding-</w:t>
+              </w:r>
+              <w:r>
+                <w:rPr>
+                  <w:rStyle w:val="Hyperlink"/>
+                  <w:rFonts w:ascii="Arial" w:hAnsi="Arial" w:cs="Arial"/>
+                  <w:sz w:val="24"/>
+                  <w:szCs w:val="24"/>
+                </w:rPr>
+                <w:lastRenderedPageBreak/>
+                <w:t>pythons-yield-keyword/</w:t>
               </w:r>
             </w:hyperlink>
-            <w:r>
-              <w:rPr>
-                <w:rFonts w:ascii="Arial" w:hAnsi="Arial" w:cs="Arial"/>
-                <w:sz w:val="24"/>
-                <w:szCs w:val="24"/>
-              </w:rPr>
-              <w:t xml:space="preserve"> </w:t>
-            </w:r>
+          </w:p>
+          <w:p>
+            <w:pPr>
+              <w:rPr>
+                <w:rFonts w:ascii="Arial" w:hAnsi="Arial" w:cs="Arial"/>
+                <w:sz w:val="24"/>
+                <w:szCs w:val="24"/>
+              </w:rPr>
+            </w:pPr>
           </w:p>
         </w:tc>
         <w:tc>
@@ -21225,7 +21716,7 @@
               <w:rPr>
                 <w:rFonts w:ascii="Arial" w:hAnsi="Arial" w:cs="Arial"/>
               </w:rPr>
-              <w:t>Introduction</w:t>
+              <w:t xml:space="preserve">Passing functions as arguments </w:t>
             </w:r>
           </w:p>
         </w:tc>
@@ -21239,7 +21730,7 @@
               <w:pStyle w:val="ListParagraph"/>
               <w:numPr>
                 <w:ilvl w:val="0"/>
-                <w:numId w:val="52"/>
+                <w:numId w:val="70"/>
               </w:numPr>
               <w:rPr>
                 <w:rFonts w:ascii="Arial" w:hAnsi="Arial" w:cs="Arial"/>
@@ -21253,24 +21744,93 @@
                 <w:sz w:val="24"/>
                 <w:szCs w:val="24"/>
               </w:rPr>
-              <w:t xml:space="preserve">This is a deep topic </w:t>
-            </w:r>
-          </w:p>
-          <w:p>
-            <w:pPr>
-              <w:rPr>
-                <w:rFonts w:ascii="Arial" w:hAnsi="Arial" w:cs="Arial"/>
-                <w:sz w:val="24"/>
-                <w:szCs w:val="24"/>
-              </w:rPr>
-            </w:pPr>
-          </w:p>
+              <w:t>Remember a function is a first class object</w:t>
+            </w:r>
+          </w:p>
+        </w:tc>
+        <w:tc>
+          <w:tcPr>
+            <w:tcW w:w="3892" w:type="dxa"/>
+            <w:shd w:val="clear" w:color="auto" w:fill="FFFFFF" w:themeFill="background1"/>
+          </w:tcPr>
+          <w:p>
+            <w:r>
+              <w:t xml:space="preserve">This is an assignment </w:t>
+            </w:r>
+          </w:p>
+        </w:tc>
+        <w:tc>
+          <w:tcPr>
+            <w:tcW w:w="2092" w:type="dxa"/>
+            <w:shd w:val="clear" w:color="auto" w:fill="FFFFFF" w:themeFill="background1"/>
+          </w:tcPr>
+          <w:p>
+            <w:pPr>
+              <w:rPr>
+                <w:rFonts w:ascii="Arial" w:hAnsi="Arial" w:cs="Arial"/>
+                <w:sz w:val="18"/>
+                <w:szCs w:val="18"/>
+              </w:rPr>
+            </w:pPr>
+          </w:p>
+        </w:tc>
+      </w:tr>
+      <w:tr>
+        <w:tc>
+          <w:tcPr>
+            <w:tcW w:w="1668" w:type="dxa"/>
+            <w:shd w:val="clear" w:color="auto" w:fill="FFFFFF" w:themeFill="background1"/>
+          </w:tcPr>
+          <w:p>
+            <w:pPr>
+              <w:rPr>
+                <w:rFonts w:ascii="Arial" w:hAnsi="Arial" w:cs="Arial"/>
+              </w:rPr>
+            </w:pPr>
+          </w:p>
+        </w:tc>
+        <w:tc>
+          <w:tcPr>
+            <w:tcW w:w="1842" w:type="dxa"/>
+            <w:shd w:val="clear" w:color="auto" w:fill="FFFFFF" w:themeFill="background1"/>
+          </w:tcPr>
+          <w:p>
+            <w:pPr>
+              <w:rPr>
+                <w:rFonts w:ascii="Arial" w:hAnsi="Arial" w:cs="Arial"/>
+              </w:rPr>
+            </w:pPr>
+            <w:r>
+              <w:rPr>
+                <w:rFonts w:ascii="Arial" w:hAnsi="Arial" w:cs="Arial"/>
+              </w:rPr>
+              <w:t xml:space="preserve">Nested </w:t>
+            </w:r>
+            <w:r>
+              <w:rPr>
+                <w:rFonts w:ascii="Arial" w:hAnsi="Arial" w:cs="Arial"/>
+              </w:rPr>
+              <w:t xml:space="preserve">/ Inner </w:t>
+            </w:r>
+            <w:r>
+              <w:rPr>
+                <w:rFonts w:ascii="Arial" w:hAnsi="Arial" w:cs="Arial"/>
+              </w:rPr>
+              <w:t>Functions</w:t>
+            </w:r>
+          </w:p>
+        </w:tc>
+        <w:tc>
+          <w:tcPr>
+            <w:tcW w:w="5464" w:type="dxa"/>
+            <w:shd w:val="clear" w:color="auto" w:fill="FFFFFF" w:themeFill="background1"/>
+          </w:tcPr>
           <w:p>
             <w:pPr>
               <w:pStyle w:val="ListParagraph"/>
               <w:numPr>
                 <w:ilvl w:val="0"/>
-                <w:numId w:val="52"/>
+                <w:numId w:val="70"/>
               </w:numPr>
               <w:rPr>
                 <w:rFonts w:ascii="Arial" w:hAnsi="Arial" w:cs="Arial"/>
@@ -21284,24 +21844,88 @@
                 <w:sz w:val="24"/>
                 <w:szCs w:val="24"/>
               </w:rPr>
-              <w:t xml:space="preserve">Functions are first class objects in Python. </w:t>
-            </w:r>
-          </w:p>
-          <w:p>
-            <w:pPr>
-              <w:rPr>
-                <w:rFonts w:ascii="Arial" w:hAnsi="Arial" w:cs="Arial"/>
-                <w:sz w:val="24"/>
-                <w:szCs w:val="24"/>
-              </w:rPr>
-            </w:pPr>
-          </w:p>
+              <w:t>Learn about this in the context of closures (below)</w:t>
+            </w:r>
+          </w:p>
+          <w:p>
+            <w:pPr>
+              <w:pStyle w:val="ListParagraph"/>
+              <w:ind w:left="360"/>
+              <w:rPr>
+                <w:rFonts w:ascii="Arial" w:hAnsi="Arial" w:cs="Arial"/>
+                <w:sz w:val="24"/>
+                <w:szCs w:val="24"/>
+              </w:rPr>
+            </w:pPr>
+          </w:p>
+        </w:tc>
+        <w:tc>
+          <w:tcPr>
+            <w:tcW w:w="3892" w:type="dxa"/>
+            <w:shd w:val="clear" w:color="auto" w:fill="FFFFFF" w:themeFill="background1"/>
+          </w:tcPr>
+          <w:p/>
+        </w:tc>
+        <w:tc>
+          <w:tcPr>
+            <w:tcW w:w="2092" w:type="dxa"/>
+            <w:shd w:val="clear" w:color="auto" w:fill="FFFFFF" w:themeFill="background1"/>
+          </w:tcPr>
+          <w:p>
+            <w:pPr>
+              <w:rPr>
+                <w:rFonts w:ascii="Arial" w:hAnsi="Arial" w:cs="Arial"/>
+                <w:sz w:val="18"/>
+                <w:szCs w:val="18"/>
+              </w:rPr>
+            </w:pPr>
+          </w:p>
+        </w:tc>
+      </w:tr>
+      <w:tr>
+        <w:tc>
+          <w:tcPr>
+            <w:tcW w:w="1668" w:type="dxa"/>
+            <w:shd w:val="clear" w:color="auto" w:fill="FFFFFF" w:themeFill="background1"/>
+          </w:tcPr>
+          <w:p>
+            <w:pPr>
+              <w:rPr>
+                <w:rFonts w:ascii="Arial" w:hAnsi="Arial" w:cs="Arial"/>
+              </w:rPr>
+            </w:pPr>
+          </w:p>
+        </w:tc>
+        <w:tc>
+          <w:tcPr>
+            <w:tcW w:w="1842" w:type="dxa"/>
+            <w:shd w:val="clear" w:color="auto" w:fill="FFFFFF" w:themeFill="background1"/>
+          </w:tcPr>
+          <w:p>
+            <w:pPr>
+              <w:rPr>
+                <w:rFonts w:ascii="Arial" w:hAnsi="Arial" w:cs="Arial"/>
+              </w:rPr>
+            </w:pPr>
+            <w:r>
+              <w:rPr>
+                <w:rFonts w:ascii="Arial" w:hAnsi="Arial" w:cs="Arial"/>
+              </w:rPr>
+              <w:t>Closures</w:t>
+            </w:r>
+          </w:p>
+        </w:tc>
+        <w:tc>
+          <w:tcPr>
+            <w:tcW w:w="5464" w:type="dxa"/>
+            <w:shd w:val="clear" w:color="auto" w:fill="FFFFFF" w:themeFill="background1"/>
+          </w:tcPr>
           <w:p>
             <w:pPr>
               <w:pStyle w:val="ListParagraph"/>
               <w:numPr>
                 <w:ilvl w:val="0"/>
-                <w:numId w:val="52"/>
+                <w:numId w:val="68"/>
               </w:numPr>
               <w:rPr>
                 <w:rFonts w:ascii="Arial" w:hAnsi="Arial" w:cs="Arial"/>
@@ -21315,39 +21939,17 @@
                 <w:sz w:val="24"/>
                 <w:szCs w:val="24"/>
               </w:rPr>
-              <w:t xml:space="preserve">This means that they can be passed around and used like any other python object. </w:t>
-            </w:r>
-          </w:p>
-          <w:p>
-            <w:pPr>
-              <w:rPr>
-                <w:rFonts w:ascii="Arial" w:hAnsi="Arial" w:cs="Arial"/>
-                <w:sz w:val="24"/>
-                <w:szCs w:val="24"/>
-              </w:rPr>
-            </w:pPr>
-          </w:p>
-          <w:p>
-            <w:pPr>
-              <w:pStyle w:val="ListParagraph"/>
-              <w:numPr>
-                <w:ilvl w:val="0"/>
-                <w:numId w:val="52"/>
-              </w:numPr>
-              <w:rPr>
-                <w:rFonts w:ascii="Arial" w:hAnsi="Arial" w:cs="Arial"/>
-                <w:sz w:val="24"/>
-                <w:szCs w:val="24"/>
-              </w:rPr>
-            </w:pPr>
-            <w:r>
-              <w:rPr>
-                <w:rFonts w:ascii="Arial" w:hAnsi="Arial" w:cs="Arial"/>
-                <w:sz w:val="24"/>
-                <w:szCs w:val="24"/>
-              </w:rPr>
-              <w:t xml:space="preserve">Functions can be passed as arguments. Returned as arguments from functions. </w:t>
-            </w:r>
+              <w:t>This is related to nested/inner functions</w:t>
+            </w:r>
+          </w:p>
+          <w:p>
+            <w:pPr>
+              <w:rPr>
+                <w:rFonts w:ascii="Arial" w:hAnsi="Arial" w:cs="Arial"/>
+                <w:sz w:val="24"/>
+                <w:szCs w:val="24"/>
+              </w:rPr>
+            </w:pPr>
           </w:p>
           <w:p>
             <w:pPr>
@@ -21364,7 +21966,17 @@
             <w:tcW w:w="3892" w:type="dxa"/>
             <w:shd w:val="clear" w:color="auto" w:fill="FFFFFF" w:themeFill="background1"/>
           </w:tcPr>
-          <w:p/>
+          <w:p>
+            <w:r>
+              <w:t xml:space="preserve">Review - </w:t>
+            </w:r>
+            <w:r>
+              <w:t>funclosures.py</w:t>
+            </w:r>
+            <w:r>
+              <w:t xml:space="preserve"> </w:t>
+            </w:r>
+          </w:p>
         </w:tc>
         <w:tc>
           <w:tcPr>
@@ -21411,7 +22023,7 @@
               <w:rPr>
                 <w:rFonts w:ascii="Arial" w:hAnsi="Arial" w:cs="Arial"/>
               </w:rPr>
-              <w:t xml:space="preserve">Passing functions as arguments </w:t>
+              <w:t xml:space="preserve">Doing some really weird stuff </w:t>
             </w:r>
           </w:p>
         </w:tc>
@@ -21428,6 +22040,23 @@
                 <w:szCs w:val="24"/>
               </w:rPr>
             </w:pPr>
+            <w:r>
+              <w:rPr>
+                <w:rFonts w:ascii="Arial" w:hAnsi="Arial" w:cs="Arial"/>
+                <w:sz w:val="24"/>
+                <w:szCs w:val="24"/>
+              </w:rPr>
+              <w:t xml:space="preserve">Playing around with functions. Creating really weird code. </w:t>
+            </w:r>
+          </w:p>
+          <w:p>
+            <w:pPr>
+              <w:rPr>
+                <w:rFonts w:ascii="Arial" w:hAnsi="Arial" w:cs="Arial"/>
+                <w:sz w:val="24"/>
+                <w:szCs w:val="24"/>
+              </w:rPr>
+            </w:pPr>
           </w:p>
         </w:tc>
         <w:tc>
@@ -21435,7 +22064,17 @@
             <w:tcW w:w="3892" w:type="dxa"/>
             <w:shd w:val="clear" w:color="auto" w:fill="FFFFFF" w:themeFill="background1"/>
           </w:tcPr>
-          <w:p/>
+          <w:p>
+            <w:r>
+              <w:t xml:space="preserve">This should be part of your </w:t>
+            </w:r>
+            <w:r>
+              <w:t>self-study</w:t>
+            </w:r>
+            <w:r>
+              <w:t xml:space="preserve"> </w:t>
+            </w:r>
+          </w:p>
         </w:tc>
         <w:tc>
           <w:tcPr>
@@ -21482,7 +22121,7 @@
               <w:rPr>
                 <w:rFonts w:ascii="Arial" w:hAnsi="Arial" w:cs="Arial"/>
               </w:rPr>
-              <w:t>Nested Functions</w:t>
+              <w:t xml:space="preserve">Functions as decorators </w:t>
             </w:r>
           </w:p>
         </w:tc>
@@ -21491,245 +22130,6 @@
             <w:tcW w:w="5464" w:type="dxa"/>
             <w:shd w:val="clear" w:color="auto" w:fill="FFFFFF" w:themeFill="background1"/>
           </w:tcPr>
-          <w:p>
-            <w:pPr>
-              <w:rPr>
-                <w:rFonts w:ascii="Arial" w:hAnsi="Arial" w:cs="Arial"/>
-                <w:sz w:val="24"/>
-                <w:szCs w:val="24"/>
-              </w:rPr>
-            </w:pPr>
-          </w:p>
-        </w:tc>
-        <w:tc>
-          <w:tcPr>
-            <w:tcW w:w="3892" w:type="dxa"/>
-            <w:shd w:val="clear" w:color="auto" w:fill="FFFFFF" w:themeFill="background1"/>
-          </w:tcPr>
-          <w:p/>
-        </w:tc>
-        <w:tc>
-          <w:tcPr>
-            <w:tcW w:w="2092" w:type="dxa"/>
-            <w:shd w:val="clear" w:color="auto" w:fill="FFFFFF" w:themeFill="background1"/>
-          </w:tcPr>
-          <w:p>
-            <w:pPr>
-              <w:rPr>
-                <w:rFonts w:ascii="Arial" w:hAnsi="Arial" w:cs="Arial"/>
-                <w:sz w:val="18"/>
-                <w:szCs w:val="18"/>
-              </w:rPr>
-            </w:pPr>
-          </w:p>
-        </w:tc>
-      </w:tr>
-      <w:tr>
-        <w:tc>
-          <w:tcPr>
-            <w:tcW w:w="1668" w:type="dxa"/>
-            <w:shd w:val="clear" w:color="auto" w:fill="FFFFFF" w:themeFill="background1"/>
-          </w:tcPr>
-          <w:p>
-            <w:pPr>
-              <w:rPr>
-                <w:rFonts w:ascii="Arial" w:hAnsi="Arial" w:cs="Arial"/>
-              </w:rPr>
-            </w:pPr>
-          </w:p>
-        </w:tc>
-        <w:tc>
-          <w:tcPr>
-            <w:tcW w:w="1842" w:type="dxa"/>
-            <w:shd w:val="clear" w:color="auto" w:fill="FFFFFF" w:themeFill="background1"/>
-          </w:tcPr>
-          <w:p>
-            <w:pPr>
-              <w:rPr>
-                <w:rFonts w:ascii="Arial" w:hAnsi="Arial" w:cs="Arial"/>
-              </w:rPr>
-            </w:pPr>
-            <w:r>
-              <w:rPr>
-                <w:rFonts w:ascii="Arial" w:hAnsi="Arial" w:cs="Arial"/>
-              </w:rPr>
-              <w:t>Closures</w:t>
-            </w:r>
-          </w:p>
-        </w:tc>
-        <w:tc>
-          <w:tcPr>
-            <w:tcW w:w="5464" w:type="dxa"/>
-            <w:shd w:val="clear" w:color="auto" w:fill="FFFFFF" w:themeFill="background1"/>
-          </w:tcPr>
-          <w:p>
-            <w:pPr>
-              <w:rPr>
-                <w:rFonts w:ascii="Arial" w:hAnsi="Arial" w:cs="Arial"/>
-                <w:sz w:val="24"/>
-                <w:szCs w:val="24"/>
-              </w:rPr>
-            </w:pPr>
-          </w:p>
-        </w:tc>
-        <w:tc>
-          <w:tcPr>
-            <w:tcW w:w="3892" w:type="dxa"/>
-            <w:shd w:val="clear" w:color="auto" w:fill="FFFFFF" w:themeFill="background1"/>
-          </w:tcPr>
-          <w:p/>
-        </w:tc>
-        <w:tc>
-          <w:tcPr>
-            <w:tcW w:w="2092" w:type="dxa"/>
-            <w:shd w:val="clear" w:color="auto" w:fill="FFFFFF" w:themeFill="background1"/>
-          </w:tcPr>
-          <w:p>
-            <w:pPr>
-              <w:rPr>
-                <w:rFonts w:ascii="Arial" w:hAnsi="Arial" w:cs="Arial"/>
-                <w:sz w:val="18"/>
-                <w:szCs w:val="18"/>
-              </w:rPr>
-            </w:pPr>
-          </w:p>
-        </w:tc>
-      </w:tr>
-      <w:tr>
-        <w:tc>
-          <w:tcPr>
-            <w:tcW w:w="1668" w:type="dxa"/>
-            <w:shd w:val="clear" w:color="auto" w:fill="FFFFFF" w:themeFill="background1"/>
-          </w:tcPr>
-          <w:p>
-            <w:pPr>
-              <w:rPr>
-                <w:rFonts w:ascii="Arial" w:hAnsi="Arial" w:cs="Arial"/>
-              </w:rPr>
-            </w:pPr>
-          </w:p>
-        </w:tc>
-        <w:tc>
-          <w:tcPr>
-            <w:tcW w:w="1842" w:type="dxa"/>
-            <w:shd w:val="clear" w:color="auto" w:fill="FFFFFF" w:themeFill="background1"/>
-          </w:tcPr>
-          <w:p>
-            <w:pPr>
-              <w:rPr>
-                <w:rFonts w:ascii="Arial" w:hAnsi="Arial" w:cs="Arial"/>
-              </w:rPr>
-            </w:pPr>
-            <w:r>
-              <w:rPr>
-                <w:rFonts w:ascii="Arial" w:hAnsi="Arial" w:cs="Arial"/>
-              </w:rPr>
-              <w:t xml:space="preserve">Doing some really weird stuff </w:t>
-            </w:r>
-          </w:p>
-        </w:tc>
-        <w:tc>
-          <w:tcPr>
-            <w:tcW w:w="5464" w:type="dxa"/>
-            <w:shd w:val="clear" w:color="auto" w:fill="FFFFFF" w:themeFill="background1"/>
-          </w:tcPr>
-          <w:p>
-            <w:pPr>
-              <w:rPr>
-                <w:rFonts w:ascii="Arial" w:hAnsi="Arial" w:cs="Arial"/>
-                <w:sz w:val="24"/>
-                <w:szCs w:val="24"/>
-              </w:rPr>
-            </w:pPr>
-          </w:p>
-        </w:tc>
-        <w:tc>
-          <w:tcPr>
-            <w:tcW w:w="3892" w:type="dxa"/>
-            <w:shd w:val="clear" w:color="auto" w:fill="FFFFFF" w:themeFill="background1"/>
-          </w:tcPr>
-          <w:p/>
-        </w:tc>
-        <w:tc>
-          <w:tcPr>
-            <w:tcW w:w="2092" w:type="dxa"/>
-            <w:shd w:val="clear" w:color="auto" w:fill="FFFFFF" w:themeFill="background1"/>
-          </w:tcPr>
-          <w:p>
-            <w:pPr>
-              <w:rPr>
-                <w:rFonts w:ascii="Arial" w:hAnsi="Arial" w:cs="Arial"/>
-                <w:sz w:val="18"/>
-                <w:szCs w:val="18"/>
-              </w:rPr>
-            </w:pPr>
-          </w:p>
-        </w:tc>
-      </w:tr>
-      <w:tr>
-        <w:tc>
-          <w:tcPr>
-            <w:tcW w:w="1668" w:type="dxa"/>
-            <w:shd w:val="clear" w:color="auto" w:fill="FFFFFF" w:themeFill="background1"/>
-          </w:tcPr>
-          <w:p>
-            <w:pPr>
-              <w:rPr>
-                <w:rFonts w:ascii="Arial" w:hAnsi="Arial" w:cs="Arial"/>
-              </w:rPr>
-            </w:pPr>
-          </w:p>
-        </w:tc>
-        <w:tc>
-          <w:tcPr>
-            <w:tcW w:w="1842" w:type="dxa"/>
-            <w:shd w:val="clear" w:color="auto" w:fill="FFFFFF" w:themeFill="background1"/>
-          </w:tcPr>
-          <w:p>
-            <w:pPr>
-              <w:rPr>
-                <w:rFonts w:ascii="Arial" w:hAnsi="Arial" w:cs="Arial"/>
-              </w:rPr>
-            </w:pPr>
-            <w:r>
-              <w:rPr>
-                <w:rFonts w:ascii="Arial" w:hAnsi="Arial" w:cs="Arial"/>
-              </w:rPr>
-              <w:t xml:space="preserve">Functions as decorators </w:t>
-            </w:r>
-          </w:p>
-        </w:tc>
-        <w:tc>
-          <w:tcPr>
-            <w:tcW w:w="5464" w:type="dxa"/>
-            <w:shd w:val="clear" w:color="auto" w:fill="FFFFFF" w:themeFill="background1"/>
-          </w:tcPr>
-          <w:p>
-            <w:pPr>
-              <w:rPr>
-                <w:rFonts w:ascii="Arial" w:hAnsi="Arial" w:cs="Arial"/>
-                <w:sz w:val="24"/>
-                <w:szCs w:val="24"/>
-              </w:rPr>
-            </w:pPr>
-          </w:p>
-          <w:p>
-            <w:pPr>
-              <w:rPr>
-                <w:rFonts w:ascii="Arial" w:hAnsi="Arial" w:cs="Arial"/>
-                <w:sz w:val="24"/>
-                <w:szCs w:val="24"/>
-              </w:rPr>
-            </w:pPr>
-            <w:r>
-              <w:rPr>
-                <w:rFonts w:ascii="Arial" w:hAnsi="Arial" w:cs="Arial"/>
-                <w:sz w:val="24"/>
-                <w:szCs w:val="24"/>
-              </w:rPr>
-              <w:t xml:space="preserve">Playing around with functions. Creating really weird code. </w:t>
-            </w:r>
-          </w:p>
           <w:p>
             <w:pPr>
               <w:rPr>
@@ -21758,7 +22158,6 @@
                 <w:sz w:val="24"/>
                 <w:szCs w:val="24"/>
               </w:rPr>
-              <w:lastRenderedPageBreak/>
               <w:t>func_with_decorators_00</w:t>
             </w:r>
             <w:r>
@@ -21906,7 +22305,25 @@
             <w:tcW w:w="3892" w:type="dxa"/>
             <w:shd w:val="clear" w:color="auto" w:fill="FFFFFF" w:themeFill="background1"/>
           </w:tcPr>
-          <w:p/>
+          <w:p>
+            <w:r>
+              <w:t xml:space="preserve">Review - </w:t>
+            </w:r>
+            <w:r>
+              <w:t>decoratix.py</w:t>
+            </w:r>
+          </w:p>
+          <w:p>
+            <w:r>
+              <w:t xml:space="preserve">Then </w:t>
+            </w:r>
+            <w:r>
+              <w:t>decomoreco.py</w:t>
+            </w:r>
+            <w:r>
+              <w:t xml:space="preserve"> </w:t>
+            </w:r>
+          </w:p>
         </w:tc>
         <w:tc>
           <w:tcPr>
@@ -21972,7 +22389,33 @@
           </w:tcPr>
           <w:p>
             <w:pPr>
-              <w:spacing w:before="100" w:beforeAutospacing="1" w:after="100" w:afterAutospacing="1"/>
+              <w:pStyle w:val="ListParagraph"/>
+              <w:numPr>
+                <w:ilvl w:val="0"/>
+                <w:numId w:val="45"/>
+              </w:numPr>
+              <w:rPr>
+                <w:rFonts w:ascii="Arial" w:hAnsi="Arial" w:cs="Arial"/>
+                <w:sz w:val="24"/>
+                <w:szCs w:val="24"/>
+              </w:rPr>
+            </w:pPr>
+            <w:r>
+              <w:rPr>
+                <w:rFonts w:ascii="Arial" w:hAnsi="Arial" w:cs="Arial"/>
+                <w:sz w:val="24"/>
+                <w:szCs w:val="24"/>
+              </w:rPr>
+              <w:t>decoratewithclass.py</w:t>
+            </w:r>
+          </w:p>
+          <w:p>
+            <w:pPr>
+              <w:pStyle w:val="ListParagraph"/>
+              <w:numPr>
+                <w:ilvl w:val="0"/>
+                <w:numId w:val="45"/>
+              </w:numPr>
               <w:rPr>
                 <w:rFonts w:ascii="Times New Roman" w:eastAsia="Times New Roman" w:hAnsi="Times New Roman" w:cs="Times New Roman"/>
                 <w:sz w:val="24"/>
@@ -21980,6 +22423,14 @@
                 <w:lang w:val="en-IN" w:eastAsia="en-IN"/>
               </w:rPr>
             </w:pPr>
+            <w:r>
+              <w:rPr>
+                <w:rFonts w:ascii="Arial" w:hAnsi="Arial" w:cs="Arial"/>
+                <w:sz w:val="24"/>
+                <w:szCs w:val="24"/>
+              </w:rPr>
+              <w:t>decoratorsinclasses.py</w:t>
+            </w:r>
           </w:p>
         </w:tc>
         <w:tc>
@@ -22270,6 +22721,7 @@
                 <w:szCs w:val="24"/>
                 <w:lang w:val="en-IN" w:eastAsia="en-IN"/>
               </w:rPr>
+              <w:lastRenderedPageBreak/>
               <w:t xml:space="preserve">operator </w:t>
             </w:r>
           </w:p>
@@ -22524,138 +22976,112 @@
                 <w:rFonts w:ascii="Arial" w:hAnsi="Arial" w:cs="Arial"/>
                 <w:b/>
               </w:rPr>
-              <w:t xml:space="preserve">VIRTUAL </w:t>
-            </w:r>
-            <w:r>
-              <w:rPr>
-                <w:rFonts w:ascii="Arial" w:hAnsi="Arial" w:cs="Arial"/>
-                <w:b/>
+              <w:t>VIRTUAL ENVIRONMENTS</w:t>
+            </w:r>
+          </w:p>
+        </w:tc>
+        <w:tc>
+          <w:tcPr>
+            <w:tcW w:w="1842" w:type="dxa"/>
+            <w:shd w:val="clear" w:color="auto" w:fill="FFFFFF" w:themeFill="background1"/>
+          </w:tcPr>
+          <w:p>
+            <w:pPr>
+              <w:rPr>
+                <w:rFonts w:ascii="Arial" w:hAnsi="Arial" w:cs="Arial"/>
+              </w:rPr>
+            </w:pPr>
+            <w:r>
+              <w:rPr>
+                <w:rFonts w:ascii="Arial" w:hAnsi="Arial" w:cs="Arial"/>
+              </w:rPr>
+              <w:t>Why are virtual environments needed ?</w:t>
+            </w:r>
+          </w:p>
+          <w:p>
+            <w:pPr>
+              <w:rPr>
+                <w:rFonts w:ascii="Arial" w:hAnsi="Arial" w:cs="Arial"/>
+              </w:rPr>
+            </w:pPr>
+          </w:p>
+          <w:p>
+            <w:pPr>
+              <w:rPr>
+                <w:rFonts w:ascii="Arial" w:hAnsi="Arial" w:cs="Arial"/>
+              </w:rPr>
+            </w:pPr>
+            <w:r>
+              <w:rPr>
+                <w:rFonts w:ascii="Arial" w:hAnsi="Arial" w:cs="Arial"/>
+              </w:rPr>
+              <w:t xml:space="preserve">Creating virtual environments. </w:t>
+            </w:r>
+          </w:p>
+        </w:tc>
+        <w:tc>
+          <w:tcPr>
+            <w:tcW w:w="5464" w:type="dxa"/>
+            <w:shd w:val="clear" w:color="auto" w:fill="FFFFFF" w:themeFill="background1"/>
+          </w:tcPr>
+          <w:p>
+            <w:pPr>
+              <w:spacing w:before="100" w:beforeAutospacing="1" w:after="100" w:afterAutospacing="1"/>
+              <w:rPr>
+                <w:rFonts w:ascii="Times New Roman" w:eastAsia="Times New Roman" w:hAnsi="Times New Roman" w:cs="Times New Roman"/>
+                <w:sz w:val="24"/>
+                <w:szCs w:val="24"/>
+                <w:lang w:val="en-IN" w:eastAsia="en-IN"/>
+              </w:rPr>
+            </w:pPr>
+            <w:r>
+              <w:rPr>
+                <w:rFonts w:ascii="Times New Roman" w:eastAsia="Times New Roman" w:hAnsi="Times New Roman" w:cs="Times New Roman"/>
+                <w:sz w:val="24"/>
+                <w:szCs w:val="24"/>
+                <w:lang w:val="en-IN" w:eastAsia="en-IN"/>
+              </w:rPr>
+              <w:t>Python applications will often use packages and modules that don’t come as part of the standard library. Applications will sometimes need a specific version of a library, because the application may require that a particular bug has been fixed or the application may be written using an obsolete version of the library’s interface.</w:t>
+            </w:r>
+          </w:p>
+          <w:p>
+            <w:pPr>
+              <w:spacing w:before="100" w:beforeAutospacing="1" w:after="100" w:afterAutospacing="1"/>
+              <w:rPr>
+                <w:rFonts w:ascii="Times New Roman" w:eastAsia="Times New Roman" w:hAnsi="Times New Roman" w:cs="Times New Roman"/>
+                <w:sz w:val="24"/>
+                <w:szCs w:val="24"/>
+                <w:lang w:val="en-IN" w:eastAsia="en-IN"/>
+              </w:rPr>
+            </w:pPr>
+            <w:r>
+              <w:rPr>
+                <w:rFonts w:ascii="Times New Roman" w:eastAsia="Times New Roman" w:hAnsi="Times New Roman" w:cs="Times New Roman"/>
+                <w:sz w:val="24"/>
+                <w:szCs w:val="24"/>
+                <w:lang w:val="en-IN" w:eastAsia="en-IN"/>
+              </w:rPr>
+              <w:t>This means it may not be possible for one Python installation to meet the requirements of every application. If application A needs version 1.0 of a particular module but application B needs version 2.0, then the requirements are in conflict and installing either version 1.0 or 2.0 will leave one application unable to run.</w:t>
+            </w:r>
+          </w:p>
+          <w:p>
+            <w:pPr>
+              <w:spacing w:before="100" w:beforeAutospacing="1" w:after="100" w:afterAutospacing="1"/>
+              <w:rPr>
+                <w:rFonts w:ascii="Times New Roman" w:eastAsia="Times New Roman" w:hAnsi="Times New Roman" w:cs="Times New Roman"/>
+                <w:sz w:val="24"/>
+                <w:szCs w:val="24"/>
+                <w:lang w:val="en-IN" w:eastAsia="en-IN"/>
+              </w:rPr>
+            </w:pPr>
+            <w:r>
+              <w:rPr>
+                <w:rFonts w:ascii="Times New Roman" w:eastAsia="Times New Roman" w:hAnsi="Times New Roman" w:cs="Times New Roman"/>
+                <w:sz w:val="24"/>
+                <w:szCs w:val="24"/>
+                <w:lang w:val="en-IN" w:eastAsia="en-IN"/>
               </w:rPr>
               <w:lastRenderedPageBreak/>
-              <w:t>ENVIRONMENTS</w:t>
-            </w:r>
-          </w:p>
-        </w:tc>
-        <w:tc>
-          <w:tcPr>
-            <w:tcW w:w="1842" w:type="dxa"/>
-            <w:shd w:val="clear" w:color="auto" w:fill="FFFFFF" w:themeFill="background1"/>
-          </w:tcPr>
-          <w:p>
-            <w:pPr>
-              <w:rPr>
-                <w:rFonts w:ascii="Arial" w:hAnsi="Arial" w:cs="Arial"/>
-              </w:rPr>
-            </w:pPr>
-            <w:r>
-              <w:rPr>
-                <w:rFonts w:ascii="Arial" w:hAnsi="Arial" w:cs="Arial"/>
-              </w:rPr>
-              <w:lastRenderedPageBreak/>
-              <w:t xml:space="preserve">Why are virtual </w:t>
-            </w:r>
-            <w:r>
-              <w:rPr>
-                <w:rFonts w:ascii="Arial" w:hAnsi="Arial" w:cs="Arial"/>
-              </w:rPr>
-              <w:lastRenderedPageBreak/>
-              <w:t>environments needed ?</w:t>
-            </w:r>
-          </w:p>
-          <w:p>
-            <w:pPr>
-              <w:rPr>
-                <w:rFonts w:ascii="Arial" w:hAnsi="Arial" w:cs="Arial"/>
-              </w:rPr>
-            </w:pPr>
-          </w:p>
-          <w:p>
-            <w:pPr>
-              <w:rPr>
-                <w:rFonts w:ascii="Arial" w:hAnsi="Arial" w:cs="Arial"/>
-              </w:rPr>
-            </w:pPr>
-            <w:r>
-              <w:rPr>
-                <w:rFonts w:ascii="Arial" w:hAnsi="Arial" w:cs="Arial"/>
-              </w:rPr>
-              <w:t xml:space="preserve">Creating virtual environments. </w:t>
-            </w:r>
-          </w:p>
-        </w:tc>
-        <w:tc>
-          <w:tcPr>
-            <w:tcW w:w="5464" w:type="dxa"/>
-            <w:shd w:val="clear" w:color="auto" w:fill="FFFFFF" w:themeFill="background1"/>
-          </w:tcPr>
-          <w:p>
-            <w:pPr>
-              <w:spacing w:before="100" w:beforeAutospacing="1" w:after="100" w:afterAutospacing="1"/>
-              <w:rPr>
-                <w:rFonts w:ascii="Times New Roman" w:eastAsia="Times New Roman" w:hAnsi="Times New Roman" w:cs="Times New Roman"/>
-                <w:sz w:val="24"/>
-                <w:szCs w:val="24"/>
-                <w:lang w:val="en-IN" w:eastAsia="en-IN"/>
-              </w:rPr>
-            </w:pPr>
-            <w:r>
-              <w:rPr>
-                <w:rFonts w:ascii="Times New Roman" w:eastAsia="Times New Roman" w:hAnsi="Times New Roman" w:cs="Times New Roman"/>
-                <w:sz w:val="24"/>
-                <w:szCs w:val="24"/>
-                <w:lang w:val="en-IN" w:eastAsia="en-IN"/>
-              </w:rPr>
-              <w:lastRenderedPageBreak/>
-              <w:t xml:space="preserve">Python applications will often use packages and </w:t>
-            </w:r>
-            <w:r>
-              <w:rPr>
-                <w:rFonts w:ascii="Times New Roman" w:eastAsia="Times New Roman" w:hAnsi="Times New Roman" w:cs="Times New Roman"/>
-                <w:sz w:val="24"/>
-                <w:szCs w:val="24"/>
-                <w:lang w:val="en-IN" w:eastAsia="en-IN"/>
-              </w:rPr>
-              <w:lastRenderedPageBreak/>
-              <w:t>modules that don’t come as part of the standard library. Applications will sometimes need a specific version of a library, because the application may require that a particular bug has been fixed or the application may be written using an obsolete version of the library’s interface.</w:t>
-            </w:r>
-          </w:p>
-          <w:p>
-            <w:pPr>
-              <w:spacing w:before="100" w:beforeAutospacing="1" w:after="100" w:afterAutospacing="1"/>
-              <w:rPr>
-                <w:rFonts w:ascii="Times New Roman" w:eastAsia="Times New Roman" w:hAnsi="Times New Roman" w:cs="Times New Roman"/>
-                <w:sz w:val="24"/>
-                <w:szCs w:val="24"/>
-                <w:lang w:val="en-IN" w:eastAsia="en-IN"/>
-              </w:rPr>
-            </w:pPr>
-            <w:r>
-              <w:rPr>
-                <w:rFonts w:ascii="Times New Roman" w:eastAsia="Times New Roman" w:hAnsi="Times New Roman" w:cs="Times New Roman"/>
-                <w:sz w:val="24"/>
-                <w:szCs w:val="24"/>
-                <w:lang w:val="en-IN" w:eastAsia="en-IN"/>
-              </w:rPr>
-              <w:t>This means it may not be possible for one Python installation to meet the requirements of every application. If application A needs version 1.0 of a particular module but application B needs version 2.0, then the requirements are in conflict and installing either version 1.0 or 2.0 will leave one application unable to run.</w:t>
-            </w:r>
-          </w:p>
-          <w:p>
-            <w:pPr>
-              <w:spacing w:before="100" w:beforeAutospacing="1" w:after="100" w:afterAutospacing="1"/>
-              <w:rPr>
-                <w:rFonts w:ascii="Times New Roman" w:eastAsia="Times New Roman" w:hAnsi="Times New Roman" w:cs="Times New Roman"/>
-                <w:sz w:val="24"/>
-                <w:szCs w:val="24"/>
-                <w:lang w:val="en-IN" w:eastAsia="en-IN"/>
-              </w:rPr>
-            </w:pPr>
-            <w:r>
-              <w:rPr>
-                <w:rFonts w:ascii="Times New Roman" w:eastAsia="Times New Roman" w:hAnsi="Times New Roman" w:cs="Times New Roman"/>
-                <w:sz w:val="24"/>
-                <w:szCs w:val="24"/>
-                <w:lang w:val="en-IN" w:eastAsia="en-IN"/>
-              </w:rPr>
               <w:t xml:space="preserve">The solution for this problem is to create a </w:t>
             </w:r>
             <w:hyperlink r:id="rId25" w:anchor="term-virtual-environment" w:history="1">
@@ -22704,7 +23130,6 @@
           </w:p>
           <w:p>
             <w:r>
-              <w:lastRenderedPageBreak/>
               <w:t>[Covered in the Foundation course]</w:t>
             </w:r>
           </w:p>
@@ -23055,7 +23480,6 @@
                 <w:sz w:val="24"/>
                 <w:szCs w:val="24"/>
               </w:rPr>
-              <w:lastRenderedPageBreak/>
               <w:t>This is a tool developed by Kenneth Reitz</w:t>
             </w:r>
           </w:p>
@@ -23074,7 +23498,6 @@
               </w:numPr>
             </w:pPr>
             <w:r>
-              <w:lastRenderedPageBreak/>
               <w:t>Go through this with the audience</w:t>
             </w:r>
           </w:p>
@@ -23495,7 +23918,15 @@
                 <w:rFonts w:ascii="Arial" w:hAnsi="Arial" w:cs="Arial"/>
                 <w:shd w:val="clear" w:color="auto" w:fill="FFFFFF"/>
               </w:rPr>
-              <w:t xml:space="preserve">All versions of the Python language are implemented in C because </w:t>
+              <w:t xml:space="preserve">All versions of the Python language are implemented </w:t>
+            </w:r>
+            <w:r>
+              <w:rPr>
+                <w:rFonts w:ascii="Arial" w:hAnsi="Arial" w:cs="Arial"/>
+                <w:shd w:val="clear" w:color="auto" w:fill="FFFFFF"/>
+              </w:rPr>
+              <w:lastRenderedPageBreak/>
+              <w:t xml:space="preserve">in C because </w:t>
             </w:r>
             <w:proofErr w:type="spellStart"/>
             <w:r>
@@ -23522,6 +23953,7 @@
           </w:tcPr>
           <w:p>
             <w:r>
+              <w:lastRenderedPageBreak/>
               <w:t xml:space="preserve">As a developer, you simply need to keep in mind that, in almost all cases, your code will be compiled into intermediate </w:t>
             </w:r>
             <w:proofErr w:type="spellStart"/>
@@ -23587,6 +24019,7 @@
               <w:rPr>
                 <w:rFonts w:ascii="Arial" w:hAnsi="Arial" w:cs="Arial"/>
               </w:rPr>
+              <w:lastRenderedPageBreak/>
               <w:t>RPython</w:t>
             </w:r>
             <w:proofErr w:type="spellEnd"/>
@@ -23827,14 +24260,7 @@
               <w:rPr>
                 <w:rFonts w:ascii="Arial" w:hAnsi="Arial" w:cs="Arial"/>
               </w:rPr>
-              <w:t xml:space="preserve">{This is just </w:t>
-            </w:r>
-            <w:r>
-              <w:rPr>
-                <w:rFonts w:ascii="Arial" w:hAnsi="Arial" w:cs="Arial"/>
-              </w:rPr>
-              <w:lastRenderedPageBreak/>
-              <w:t>theory}</w:t>
+              <w:t>{This is just theory}</w:t>
             </w:r>
           </w:p>
         </w:tc>
@@ -23873,12 +24299,7 @@
           </w:tcPr>
           <w:p>
             <w:r>
-              <w:lastRenderedPageBreak/>
-              <w:t xml:space="preserve">This is just a technical topic that you </w:t>
-            </w:r>
-            <w:r>
-              <w:lastRenderedPageBreak/>
-              <w:t>need to be aware of at a very high level.</w:t>
+              <w:t>This is just a technical topic that you need to be aware of at a very high level.</w:t>
             </w:r>
           </w:p>
           <w:p/>
@@ -23922,7 +24343,6 @@
               <w:rPr>
                 <w:rFonts w:ascii="Arial" w:hAnsi="Arial" w:cs="Arial"/>
               </w:rPr>
-              <w:lastRenderedPageBreak/>
               <w:t>Jython</w:t>
             </w:r>
             <w:proofErr w:type="spellEnd"/>
@@ -24175,7 +24595,16 @@
                 <w:sz w:val="24"/>
                 <w:szCs w:val="24"/>
               </w:rPr>
-              <w:t xml:space="preserve">Developers are encouraged to clone these projects using GIT and explore the code. </w:t>
+              <w:t xml:space="preserve">Developers are encouraged to clone these </w:t>
+            </w:r>
+            <w:r>
+              <w:rPr>
+                <w:rFonts w:ascii="Arial" w:hAnsi="Arial" w:cs="Arial"/>
+                <w:sz w:val="24"/>
+                <w:szCs w:val="24"/>
+              </w:rPr>
+              <w:lastRenderedPageBreak/>
+              <w:t xml:space="preserve">projects using GIT and explore the code. </w:t>
             </w:r>
           </w:p>
         </w:tc>
@@ -24186,13 +24615,18 @@
           </w:tcPr>
           <w:p>
             <w:r>
+              <w:lastRenderedPageBreak/>
               <w:t xml:space="preserve">Create your very own Python project to process files </w:t>
             </w:r>
           </w:p>
           <w:p/>
           <w:p>
             <w:r>
-              <w:t xml:space="preserve">Remember the three terms – Packages, Modules and Distribution </w:t>
+              <w:t xml:space="preserve">Remember the three terms – Packages, </w:t>
+            </w:r>
+            <w:r>
+              <w:lastRenderedPageBreak/>
+              <w:t xml:space="preserve">Modules and Distribution </w:t>
             </w:r>
           </w:p>
         </w:tc>
@@ -24614,12 +25048,11 @@
       <w:pPr>
         <w:pStyle w:val="Heading1"/>
       </w:pPr>
-      <w:bookmarkStart w:id="3" w:name="_Toc12276623"/>
+      <w:bookmarkStart w:id="2" w:name="_Toc12276623"/>
       <w:r>
-        <w:lastRenderedPageBreak/>
         <w:t>ADVANCED PYTHON TOPICS</w:t>
       </w:r>
-      <w:bookmarkEnd w:id="3"/>
+      <w:bookmarkEnd w:id="2"/>
       <w:r>
         <w:t xml:space="preserve"> </w:t>
       </w:r>
@@ -25128,6 +25561,7 @@
                 <w:rFonts w:ascii="Arial" w:hAnsi="Arial" w:cs="Arial"/>
                 <w:b/>
               </w:rPr>
+              <w:lastRenderedPageBreak/>
               <w:t xml:space="preserve">Builds and Deployments </w:t>
             </w:r>
           </w:p>
@@ -25517,25 +25951,34 @@
                 <w:color w:val="262626"/>
                 <w:shd w:val="clear" w:color="auto" w:fill="FFFFFF"/>
               </w:rPr>
-              <w:t>Numpy is a generic framework for scientific computing; it does not know anything about AI, M, Deep Learning, Data Sciences or Neural Networks.</w:t>
-            </w:r>
-          </w:p>
-          <w:p>
-            <w:pPr>
-              <w:spacing w:before="100" w:beforeAutospacing="1" w:after="100" w:afterAutospacing="1"/>
-              <w:rPr>
-                <w:rFonts w:ascii="Arial" w:hAnsi="Arial" w:cs="Arial"/>
-                <w:sz w:val="20"/>
-                <w:szCs w:val="20"/>
-              </w:rPr>
-            </w:pPr>
+              <w:t>Numpy is a generic framework for scientific computing; it does not know anything about AI, M, Deep Learnin</w:t>
+            </w:r>
+            <w:bookmarkStart w:id="3" w:name="_GoBack"/>
+            <w:bookmarkEnd w:id="3"/>
             <w:r>
               <w:rPr>
                 <w:rFonts w:ascii="Helvetica" w:hAnsi="Helvetica" w:cs="Helvetica"/>
                 <w:color w:val="262626"/>
                 <w:shd w:val="clear" w:color="auto" w:fill="FFFFFF"/>
               </w:rPr>
-              <w:lastRenderedPageBreak/>
+              <w:t>g, Data Sciences or Neural Networks.</w:t>
+            </w:r>
+          </w:p>
+          <w:p>
+            <w:pPr>
+              <w:spacing w:before="100" w:beforeAutospacing="1" w:after="100" w:afterAutospacing="1"/>
+              <w:rPr>
+                <w:rFonts w:ascii="Arial" w:hAnsi="Arial" w:cs="Arial"/>
+                <w:sz w:val="20"/>
+                <w:szCs w:val="20"/>
+              </w:rPr>
+            </w:pPr>
+            <w:r>
+              <w:rPr>
+                <w:rFonts w:ascii="Helvetica" w:hAnsi="Helvetica" w:cs="Helvetica"/>
+                <w:color w:val="262626"/>
+                <w:shd w:val="clear" w:color="auto" w:fill="FFFFFF"/>
+              </w:rPr>
               <w:t xml:space="preserve">It is your skills as a programmer to use Numpy as a generic framework for scientific computing. All the best !. </w:t>
             </w:r>
           </w:p>
@@ -26668,7 +27111,6 @@
               </w:numPr>
             </w:pPr>
             <w:r>
-              <w:lastRenderedPageBreak/>
               <w:t>IO Tools [Importing and Exporting of data]</w:t>
             </w:r>
           </w:p>
@@ -26801,6 +27243,7 @@
               </w:numPr>
             </w:pPr>
             <w:r>
+              <w:lastRenderedPageBreak/>
               <w:t xml:space="preserve">Visualization </w:t>
             </w:r>
           </w:p>
@@ -28032,7 +28475,7 @@
         <w:rFonts w:asciiTheme="majorHAnsi" w:hAnsiTheme="majorHAnsi"/>
         <w:noProof/>
       </w:rPr>
-      <w:t>25</w:t>
+      <w:t>33</w:t>
     </w:r>
     <w:r>
       <w:rPr>
@@ -28109,7 +28552,7 @@
         <v:path o:extrusionok="f" gradientshapeok="t" o:connecttype="rect"/>
         <o:lock v:ext="edit" aspectratio="t"/>
       </v:shapetype>
-      <v:shape id="_x0000_i1052" type="#_x0000_t75" style="width:11.4pt;height:11.4pt" o:bullet="t">
+      <v:shape id="_x0000_i1036" type="#_x0000_t75" style="width:11.4pt;height:11.4pt" o:bullet="t">
         <v:imagedata r:id="rId1" o:title="mso68AA"/>
       </v:shape>
     </w:pict>
@@ -31012,6 +31455,119 @@
     </w:lvl>
   </w:abstractNum>
   <w:abstractNum w:abstractNumId="26">
+    <w:nsid w:val="2EA22A20"/>
+    <w:multiLevelType w:val="hybridMultilevel"/>
+    <w:tmpl w:val="8DEAAEB2"/>
+    <w:lvl w:ilvl="0" w:tplc="40090001">
+      <w:start w:val="1"/>
+      <w:numFmt w:val="bullet"/>
+      <w:lvlText w:val=""/>
+      <w:lvlJc w:val="left"/>
+      <w:pPr>
+        <w:ind w:left="720" w:hanging="360"/>
+      </w:pPr>
+      <w:rPr>
+        <w:rFonts w:ascii="Symbol" w:hAnsi="Symbol" w:hint="default"/>
+      </w:rPr>
+    </w:lvl>
+    <w:lvl w:ilvl="1" w:tplc="40090003" w:tentative="1">
+      <w:start w:val="1"/>
+      <w:numFmt w:val="bullet"/>
+      <w:lvlText w:val="o"/>
+      <w:lvlJc w:val="left"/>
+      <w:pPr>
+        <w:ind w:left="1440" w:hanging="360"/>
+      </w:pPr>
+      <w:rPr>
+        <w:rFonts w:ascii="Courier New" w:hAnsi="Courier New" w:cs="Courier New" w:hint="default"/>
+      </w:rPr>
+    </w:lvl>
+    <w:lvl w:ilvl="2" w:tplc="40090005" w:tentative="1">
+      <w:start w:val="1"/>
+      <w:numFmt w:val="bullet"/>
+      <w:lvlText w:val=""/>
+      <w:lvlJc w:val="left"/>
+      <w:pPr>
+        <w:ind w:left="2160" w:hanging="360"/>
+      </w:pPr>
+      <w:rPr>
+        <w:rFonts w:ascii="Wingdings" w:hAnsi="Wingdings" w:hint="default"/>
+      </w:rPr>
+    </w:lvl>
+    <w:lvl w:ilvl="3" w:tplc="40090001" w:tentative="1">
+      <w:start w:val="1"/>
+      <w:numFmt w:val="bullet"/>
+      <w:lvlText w:val=""/>
+      <w:lvlJc w:val="left"/>
+      <w:pPr>
+        <w:ind w:left="2880" w:hanging="360"/>
+      </w:pPr>
+      <w:rPr>
+        <w:rFonts w:ascii="Symbol" w:hAnsi="Symbol" w:hint="default"/>
+      </w:rPr>
+    </w:lvl>
+    <w:lvl w:ilvl="4" w:tplc="40090003" w:tentative="1">
+      <w:start w:val="1"/>
+      <w:numFmt w:val="bullet"/>
+      <w:lvlText w:val="o"/>
+      <w:lvlJc w:val="left"/>
+      <w:pPr>
+        <w:ind w:left="3600" w:hanging="360"/>
+      </w:pPr>
+      <w:rPr>
+        <w:rFonts w:ascii="Courier New" w:hAnsi="Courier New" w:cs="Courier New" w:hint="default"/>
+      </w:rPr>
+    </w:lvl>
+    <w:lvl w:ilvl="5" w:tplc="40090005" w:tentative="1">
+      <w:start w:val="1"/>
+      <w:numFmt w:val="bullet"/>
+      <w:lvlText w:val=""/>
+      <w:lvlJc w:val="left"/>
+      <w:pPr>
+        <w:ind w:left="4320" w:hanging="360"/>
+      </w:pPr>
+      <w:rPr>
+        <w:rFonts w:ascii="Wingdings" w:hAnsi="Wingdings" w:hint="default"/>
+      </w:rPr>
+    </w:lvl>
+    <w:lvl w:ilvl="6" w:tplc="40090001" w:tentative="1">
+      <w:start w:val="1"/>
+      <w:numFmt w:val="bullet"/>
+      <w:lvlText w:val=""/>
+      <w:lvlJc w:val="left"/>
+      <w:pPr>
+        <w:ind w:left="5040" w:hanging="360"/>
+      </w:pPr>
+      <w:rPr>
+        <w:rFonts w:ascii="Symbol" w:hAnsi="Symbol" w:hint="default"/>
+      </w:rPr>
+    </w:lvl>
+    <w:lvl w:ilvl="7" w:tplc="40090003" w:tentative="1">
+      <w:start w:val="1"/>
+      <w:numFmt w:val="bullet"/>
+      <w:lvlText w:val="o"/>
+      <w:lvlJc w:val="left"/>
+      <w:pPr>
+        <w:ind w:left="5760" w:hanging="360"/>
+      </w:pPr>
+      <w:rPr>
+        <w:rFonts w:ascii="Courier New" w:hAnsi="Courier New" w:cs="Courier New" w:hint="default"/>
+      </w:rPr>
+    </w:lvl>
+    <w:lvl w:ilvl="8" w:tplc="40090005" w:tentative="1">
+      <w:start w:val="1"/>
+      <w:numFmt w:val="bullet"/>
+      <w:lvlText w:val=""/>
+      <w:lvlJc w:val="left"/>
+      <w:pPr>
+        <w:ind w:left="6480" w:hanging="360"/>
+      </w:pPr>
+      <w:rPr>
+        <w:rFonts w:ascii="Wingdings" w:hAnsi="Wingdings" w:hint="default"/>
+      </w:rPr>
+    </w:lvl>
+  </w:abstractNum>
+  <w:abstractNum w:abstractNumId="27">
     <w:nsid w:val="33E62A89"/>
     <w:multiLevelType w:val="hybridMultilevel"/>
     <w:tmpl w:val="FFF29DB4"/>
@@ -31124,7 +31680,7 @@
       </w:rPr>
     </w:lvl>
   </w:abstractNum>
-  <w:abstractNum w:abstractNumId="27">
+  <w:abstractNum w:abstractNumId="28">
     <w:nsid w:val="340156BD"/>
     <w:multiLevelType w:val="hybridMultilevel"/>
     <w:tmpl w:val="D77679EA"/>
@@ -31237,7 +31793,7 @@
       </w:rPr>
     </w:lvl>
   </w:abstractNum>
-  <w:abstractNum w:abstractNumId="28">
+  <w:abstractNum w:abstractNumId="29">
     <w:nsid w:val="353F6C8E"/>
     <w:multiLevelType w:val="hybridMultilevel"/>
     <w:tmpl w:val="B998A43E"/>
@@ -31350,7 +31906,7 @@
       </w:rPr>
     </w:lvl>
   </w:abstractNum>
-  <w:abstractNum w:abstractNumId="29">
+  <w:abstractNum w:abstractNumId="30">
     <w:nsid w:val="39D90C84"/>
     <w:multiLevelType w:val="hybridMultilevel"/>
     <w:tmpl w:val="0D58289C"/>
@@ -31463,7 +32019,7 @@
       </w:rPr>
     </w:lvl>
   </w:abstractNum>
-  <w:abstractNum w:abstractNumId="30">
+  <w:abstractNum w:abstractNumId="31">
     <w:nsid w:val="3B2A746B"/>
     <w:multiLevelType w:val="hybridMultilevel"/>
     <w:tmpl w:val="DC7AF4A6"/>
@@ -31576,7 +32132,7 @@
       </w:rPr>
     </w:lvl>
   </w:abstractNum>
-  <w:abstractNum w:abstractNumId="31">
+  <w:abstractNum w:abstractNumId="32">
     <w:nsid w:val="3B9F7451"/>
     <w:multiLevelType w:val="hybridMultilevel"/>
     <w:tmpl w:val="16F64F88"/>
@@ -31689,7 +32245,7 @@
       </w:rPr>
     </w:lvl>
   </w:abstractNum>
-  <w:abstractNum w:abstractNumId="32">
+  <w:abstractNum w:abstractNumId="33">
     <w:nsid w:val="3E1D1287"/>
     <w:multiLevelType w:val="hybridMultilevel"/>
     <w:tmpl w:val="3496E4AC"/>
@@ -31802,7 +32358,7 @@
       </w:rPr>
     </w:lvl>
   </w:abstractNum>
-  <w:abstractNum w:abstractNumId="33">
+  <w:abstractNum w:abstractNumId="34">
     <w:nsid w:val="3F1372CE"/>
     <w:multiLevelType w:val="hybridMultilevel"/>
     <w:tmpl w:val="E6803BE6"/>
@@ -31915,7 +32471,7 @@
       </w:rPr>
     </w:lvl>
   </w:abstractNum>
-  <w:abstractNum w:abstractNumId="34">
+  <w:abstractNum w:abstractNumId="35">
     <w:nsid w:val="4090197E"/>
     <w:multiLevelType w:val="hybridMultilevel"/>
     <w:tmpl w:val="3F26185E"/>
@@ -32028,7 +32584,7 @@
       </w:rPr>
     </w:lvl>
   </w:abstractNum>
-  <w:abstractNum w:abstractNumId="35">
+  <w:abstractNum w:abstractNumId="36">
     <w:nsid w:val="42742CDA"/>
     <w:multiLevelType w:val="hybridMultilevel"/>
     <w:tmpl w:val="D180CEDC"/>
@@ -32141,7 +32697,7 @@
       </w:rPr>
     </w:lvl>
   </w:abstractNum>
-  <w:abstractNum w:abstractNumId="36">
+  <w:abstractNum w:abstractNumId="37">
     <w:nsid w:val="42F73B1A"/>
     <w:multiLevelType w:val="hybridMultilevel"/>
     <w:tmpl w:val="AD6C81FE"/>
@@ -32254,7 +32810,7 @@
       </w:rPr>
     </w:lvl>
   </w:abstractNum>
-  <w:abstractNum w:abstractNumId="37">
+  <w:abstractNum w:abstractNumId="38">
     <w:nsid w:val="43944843"/>
     <w:multiLevelType w:val="hybridMultilevel"/>
     <w:tmpl w:val="F08CDBEE"/>
@@ -32367,7 +32923,7 @@
       </w:rPr>
     </w:lvl>
   </w:abstractNum>
-  <w:abstractNum w:abstractNumId="38">
+  <w:abstractNum w:abstractNumId="39">
     <w:nsid w:val="4434378F"/>
     <w:multiLevelType w:val="hybridMultilevel"/>
     <w:tmpl w:val="129A25EC"/>
@@ -32480,7 +33036,7 @@
       </w:rPr>
     </w:lvl>
   </w:abstractNum>
-  <w:abstractNum w:abstractNumId="39">
+  <w:abstractNum w:abstractNumId="40">
     <w:nsid w:val="45E36A25"/>
     <w:multiLevelType w:val="hybridMultilevel"/>
     <w:tmpl w:val="718ECCCE"/>
@@ -32593,7 +33149,7 @@
       </w:rPr>
     </w:lvl>
   </w:abstractNum>
-  <w:abstractNum w:abstractNumId="40">
+  <w:abstractNum w:abstractNumId="41">
     <w:nsid w:val="46B023D4"/>
     <w:multiLevelType w:val="hybridMultilevel"/>
     <w:tmpl w:val="4548494C"/>
@@ -32706,7 +33262,7 @@
       </w:rPr>
     </w:lvl>
   </w:abstractNum>
-  <w:abstractNum w:abstractNumId="41">
+  <w:abstractNum w:abstractNumId="42">
     <w:nsid w:val="478A485C"/>
     <w:multiLevelType w:val="hybridMultilevel"/>
     <w:tmpl w:val="5D0C0BA0"/>
@@ -32819,7 +33375,7 @@
       </w:rPr>
     </w:lvl>
   </w:abstractNum>
-  <w:abstractNum w:abstractNumId="42">
+  <w:abstractNum w:abstractNumId="43">
     <w:nsid w:val="4ABA0665"/>
     <w:multiLevelType w:val="hybridMultilevel"/>
     <w:tmpl w:val="10F025AE"/>
@@ -32932,7 +33488,7 @@
       </w:rPr>
     </w:lvl>
   </w:abstractNum>
-  <w:abstractNum w:abstractNumId="43">
+  <w:abstractNum w:abstractNumId="44">
     <w:nsid w:val="4C791166"/>
     <w:multiLevelType w:val="hybridMultilevel"/>
     <w:tmpl w:val="58E4824E"/>
@@ -33045,7 +33601,7 @@
       </w:rPr>
     </w:lvl>
   </w:abstractNum>
-  <w:abstractNum w:abstractNumId="44">
+  <w:abstractNum w:abstractNumId="45">
     <w:nsid w:val="4E6B26F9"/>
     <w:multiLevelType w:val="hybridMultilevel"/>
     <w:tmpl w:val="CED43C04"/>
@@ -33158,7 +33714,7 @@
       </w:rPr>
     </w:lvl>
   </w:abstractNum>
-  <w:abstractNum w:abstractNumId="45">
+  <w:abstractNum w:abstractNumId="46">
     <w:nsid w:val="4F0C5539"/>
     <w:multiLevelType w:val="multilevel"/>
     <w:tmpl w:val="581C8E40"/>
@@ -33307,7 +33863,120 @@
       </w:rPr>
     </w:lvl>
   </w:abstractNum>
-  <w:abstractNum w:abstractNumId="46">
+  <w:abstractNum w:abstractNumId="47">
+    <w:nsid w:val="504D6436"/>
+    <w:multiLevelType w:val="hybridMultilevel"/>
+    <w:tmpl w:val="559C9B56"/>
+    <w:lvl w:ilvl="0" w:tplc="4009000D">
+      <w:start w:val="1"/>
+      <w:numFmt w:val="bullet"/>
+      <w:lvlText w:val=""/>
+      <w:lvlJc w:val="left"/>
+      <w:pPr>
+        <w:ind w:left="360" w:hanging="360"/>
+      </w:pPr>
+      <w:rPr>
+        <w:rFonts w:ascii="Wingdings" w:hAnsi="Wingdings" w:hint="default"/>
+      </w:rPr>
+    </w:lvl>
+    <w:lvl w:ilvl="1" w:tplc="40090003" w:tentative="1">
+      <w:start w:val="1"/>
+      <w:numFmt w:val="bullet"/>
+      <w:lvlText w:val="o"/>
+      <w:lvlJc w:val="left"/>
+      <w:pPr>
+        <w:ind w:left="1080" w:hanging="360"/>
+      </w:pPr>
+      <w:rPr>
+        <w:rFonts w:ascii="Courier New" w:hAnsi="Courier New" w:cs="Courier New" w:hint="default"/>
+      </w:rPr>
+    </w:lvl>
+    <w:lvl w:ilvl="2" w:tplc="40090005" w:tentative="1">
+      <w:start w:val="1"/>
+      <w:numFmt w:val="bullet"/>
+      <w:lvlText w:val=""/>
+      <w:lvlJc w:val="left"/>
+      <w:pPr>
+        <w:ind w:left="1800" w:hanging="360"/>
+      </w:pPr>
+      <w:rPr>
+        <w:rFonts w:ascii="Wingdings" w:hAnsi="Wingdings" w:hint="default"/>
+      </w:rPr>
+    </w:lvl>
+    <w:lvl w:ilvl="3" w:tplc="40090001" w:tentative="1">
+      <w:start w:val="1"/>
+      <w:numFmt w:val="bullet"/>
+      <w:lvlText w:val=""/>
+      <w:lvlJc w:val="left"/>
+      <w:pPr>
+        <w:ind w:left="2520" w:hanging="360"/>
+      </w:pPr>
+      <w:rPr>
+        <w:rFonts w:ascii="Symbol" w:hAnsi="Symbol" w:hint="default"/>
+      </w:rPr>
+    </w:lvl>
+    <w:lvl w:ilvl="4" w:tplc="40090003" w:tentative="1">
+      <w:start w:val="1"/>
+      <w:numFmt w:val="bullet"/>
+      <w:lvlText w:val="o"/>
+      <w:lvlJc w:val="left"/>
+      <w:pPr>
+        <w:ind w:left="3240" w:hanging="360"/>
+      </w:pPr>
+      <w:rPr>
+        <w:rFonts w:ascii="Courier New" w:hAnsi="Courier New" w:cs="Courier New" w:hint="default"/>
+      </w:rPr>
+    </w:lvl>
+    <w:lvl w:ilvl="5" w:tplc="40090005" w:tentative="1">
+      <w:start w:val="1"/>
+      <w:numFmt w:val="bullet"/>
+      <w:lvlText w:val=""/>
+      <w:lvlJc w:val="left"/>
+      <w:pPr>
+        <w:ind w:left="3960" w:hanging="360"/>
+      </w:pPr>
+      <w:rPr>
+        <w:rFonts w:ascii="Wingdings" w:hAnsi="Wingdings" w:hint="default"/>
+      </w:rPr>
+    </w:lvl>
+    <w:lvl w:ilvl="6" w:tplc="40090001" w:tentative="1">
+      <w:start w:val="1"/>
+      <w:numFmt w:val="bullet"/>
+      <w:lvlText w:val=""/>
+      <w:lvlJc w:val="left"/>
+      <w:pPr>
+        <w:ind w:left="4680" w:hanging="360"/>
+      </w:pPr>
+      <w:rPr>
+        <w:rFonts w:ascii="Symbol" w:hAnsi="Symbol" w:hint="default"/>
+      </w:rPr>
+    </w:lvl>
+    <w:lvl w:ilvl="7" w:tplc="40090003" w:tentative="1">
+      <w:start w:val="1"/>
+      <w:numFmt w:val="bullet"/>
+      <w:lvlText w:val="o"/>
+      <w:lvlJc w:val="left"/>
+      <w:pPr>
+        <w:ind w:left="5400" w:hanging="360"/>
+      </w:pPr>
+      <w:rPr>
+        <w:rFonts w:ascii="Courier New" w:hAnsi="Courier New" w:cs="Courier New" w:hint="default"/>
+      </w:rPr>
+    </w:lvl>
+    <w:lvl w:ilvl="8" w:tplc="40090005" w:tentative="1">
+      <w:start w:val="1"/>
+      <w:numFmt w:val="bullet"/>
+      <w:lvlText w:val=""/>
+      <w:lvlJc w:val="left"/>
+      <w:pPr>
+        <w:ind w:left="6120" w:hanging="360"/>
+      </w:pPr>
+      <w:rPr>
+        <w:rFonts w:ascii="Wingdings" w:hAnsi="Wingdings" w:hint="default"/>
+      </w:rPr>
+    </w:lvl>
+  </w:abstractNum>
+  <w:abstractNum w:abstractNumId="48">
     <w:nsid w:val="56ED139A"/>
     <w:multiLevelType w:val="hybridMultilevel"/>
     <w:tmpl w:val="65503688"/>
@@ -33420,7 +34089,7 @@
       </w:rPr>
     </w:lvl>
   </w:abstractNum>
-  <w:abstractNum w:abstractNumId="47">
+  <w:abstractNum w:abstractNumId="49">
     <w:nsid w:val="581316B4"/>
     <w:multiLevelType w:val="hybridMultilevel"/>
     <w:tmpl w:val="53D22332"/>
@@ -33533,7 +34202,7 @@
       </w:rPr>
     </w:lvl>
   </w:abstractNum>
-  <w:abstractNum w:abstractNumId="48">
+  <w:abstractNum w:abstractNumId="50">
     <w:nsid w:val="58F61BF8"/>
     <w:multiLevelType w:val="hybridMultilevel"/>
     <w:tmpl w:val="DC5667E4"/>
@@ -33646,7 +34315,7 @@
       </w:rPr>
     </w:lvl>
   </w:abstractNum>
-  <w:abstractNum w:abstractNumId="49">
+  <w:abstractNum w:abstractNumId="51">
     <w:nsid w:val="5E0938B5"/>
     <w:multiLevelType w:val="hybridMultilevel"/>
     <w:tmpl w:val="57EC5264"/>
@@ -33759,7 +34428,7 @@
       </w:rPr>
     </w:lvl>
   </w:abstractNum>
-  <w:abstractNum w:abstractNumId="50">
+  <w:abstractNum w:abstractNumId="52">
     <w:nsid w:val="5F4A5261"/>
     <w:multiLevelType w:val="hybridMultilevel"/>
     <w:tmpl w:val="2004AC64"/>
@@ -33872,7 +34541,7 @@
       </w:rPr>
     </w:lvl>
   </w:abstractNum>
-  <w:abstractNum w:abstractNumId="51">
+  <w:abstractNum w:abstractNumId="53">
     <w:nsid w:val="6020762E"/>
     <w:multiLevelType w:val="hybridMultilevel"/>
     <w:tmpl w:val="394C7B2A"/>
@@ -33985,7 +34654,7 @@
       </w:rPr>
     </w:lvl>
   </w:abstractNum>
-  <w:abstractNum w:abstractNumId="52">
+  <w:abstractNum w:abstractNumId="54">
     <w:nsid w:val="61A00E9D"/>
     <w:multiLevelType w:val="hybridMultilevel"/>
     <w:tmpl w:val="7EBEB34C"/>
@@ -34098,7 +34767,7 @@
       </w:rPr>
     </w:lvl>
   </w:abstractNum>
-  <w:abstractNum w:abstractNumId="53">
+  <w:abstractNum w:abstractNumId="55">
     <w:nsid w:val="64206ACA"/>
     <w:multiLevelType w:val="hybridMultilevel"/>
     <w:tmpl w:val="4BFEA148"/>
@@ -34211,7 +34880,7 @@
       </w:rPr>
     </w:lvl>
   </w:abstractNum>
-  <w:abstractNum w:abstractNumId="54">
+  <w:abstractNum w:abstractNumId="56">
     <w:nsid w:val="64293B5D"/>
     <w:multiLevelType w:val="hybridMultilevel"/>
     <w:tmpl w:val="B1FA41C2"/>
@@ -34324,7 +34993,7 @@
       </w:rPr>
     </w:lvl>
   </w:abstractNum>
-  <w:abstractNum w:abstractNumId="55">
+  <w:abstractNum w:abstractNumId="57">
     <w:nsid w:val="6538576B"/>
     <w:multiLevelType w:val="hybridMultilevel"/>
     <w:tmpl w:val="BEE6FD00"/>
@@ -34437,7 +35106,7 @@
       </w:rPr>
     </w:lvl>
   </w:abstractNum>
-  <w:abstractNum w:abstractNumId="56">
+  <w:abstractNum w:abstractNumId="58">
     <w:nsid w:val="692A2BE1"/>
     <w:multiLevelType w:val="hybridMultilevel"/>
     <w:tmpl w:val="0BEEFAE0"/>
@@ -34550,7 +35219,7 @@
       </w:rPr>
     </w:lvl>
   </w:abstractNum>
-  <w:abstractNum w:abstractNumId="57">
+  <w:abstractNum w:abstractNumId="59">
     <w:nsid w:val="69DC6365"/>
     <w:multiLevelType w:val="hybridMultilevel"/>
     <w:tmpl w:val="759424EE"/>
@@ -34663,7 +35332,120 @@
       </w:rPr>
     </w:lvl>
   </w:abstractNum>
-  <w:abstractNum w:abstractNumId="58">
+  <w:abstractNum w:abstractNumId="60">
+    <w:nsid w:val="6B200540"/>
+    <w:multiLevelType w:val="hybridMultilevel"/>
+    <w:tmpl w:val="0E9E0B6E"/>
+    <w:lvl w:ilvl="0" w:tplc="4009000D">
+      <w:start w:val="1"/>
+      <w:numFmt w:val="bullet"/>
+      <w:lvlText w:val=""/>
+      <w:lvlJc w:val="left"/>
+      <w:pPr>
+        <w:ind w:left="360" w:hanging="360"/>
+      </w:pPr>
+      <w:rPr>
+        <w:rFonts w:ascii="Wingdings" w:hAnsi="Wingdings" w:hint="default"/>
+      </w:rPr>
+    </w:lvl>
+    <w:lvl w:ilvl="1" w:tplc="40090003" w:tentative="1">
+      <w:start w:val="1"/>
+      <w:numFmt w:val="bullet"/>
+      <w:lvlText w:val="o"/>
+      <w:lvlJc w:val="left"/>
+      <w:pPr>
+        <w:ind w:left="1080" w:hanging="360"/>
+      </w:pPr>
+      <w:rPr>
+        <w:rFonts w:ascii="Courier New" w:hAnsi="Courier New" w:cs="Courier New" w:hint="default"/>
+      </w:rPr>
+    </w:lvl>
+    <w:lvl w:ilvl="2" w:tplc="40090005" w:tentative="1">
+      <w:start w:val="1"/>
+      <w:numFmt w:val="bullet"/>
+      <w:lvlText w:val=""/>
+      <w:lvlJc w:val="left"/>
+      <w:pPr>
+        <w:ind w:left="1800" w:hanging="360"/>
+      </w:pPr>
+      <w:rPr>
+        <w:rFonts w:ascii="Wingdings" w:hAnsi="Wingdings" w:hint="default"/>
+      </w:rPr>
+    </w:lvl>
+    <w:lvl w:ilvl="3" w:tplc="40090001" w:tentative="1">
+      <w:start w:val="1"/>
+      <w:numFmt w:val="bullet"/>
+      <w:lvlText w:val=""/>
+      <w:lvlJc w:val="left"/>
+      <w:pPr>
+        <w:ind w:left="2520" w:hanging="360"/>
+      </w:pPr>
+      <w:rPr>
+        <w:rFonts w:ascii="Symbol" w:hAnsi="Symbol" w:hint="default"/>
+      </w:rPr>
+    </w:lvl>
+    <w:lvl w:ilvl="4" w:tplc="40090003" w:tentative="1">
+      <w:start w:val="1"/>
+      <w:numFmt w:val="bullet"/>
+      <w:lvlText w:val="o"/>
+      <w:lvlJc w:val="left"/>
+      <w:pPr>
+        <w:ind w:left="3240" w:hanging="360"/>
+      </w:pPr>
+      <w:rPr>
+        <w:rFonts w:ascii="Courier New" w:hAnsi="Courier New" w:cs="Courier New" w:hint="default"/>
+      </w:rPr>
+    </w:lvl>
+    <w:lvl w:ilvl="5" w:tplc="40090005" w:tentative="1">
+      <w:start w:val="1"/>
+      <w:numFmt w:val="bullet"/>
+      <w:lvlText w:val=""/>
+      <w:lvlJc w:val="left"/>
+      <w:pPr>
+        <w:ind w:left="3960" w:hanging="360"/>
+      </w:pPr>
+      <w:rPr>
+        <w:rFonts w:ascii="Wingdings" w:hAnsi="Wingdings" w:hint="default"/>
+      </w:rPr>
+    </w:lvl>
+    <w:lvl w:ilvl="6" w:tplc="40090001" w:tentative="1">
+      <w:start w:val="1"/>
+      <w:numFmt w:val="bullet"/>
+      <w:lvlText w:val=""/>
+      <w:lvlJc w:val="left"/>
+      <w:pPr>
+        <w:ind w:left="4680" w:hanging="360"/>
+      </w:pPr>
+      <w:rPr>
+        <w:rFonts w:ascii="Symbol" w:hAnsi="Symbol" w:hint="default"/>
+      </w:rPr>
+    </w:lvl>
+    <w:lvl w:ilvl="7" w:tplc="40090003" w:tentative="1">
+      <w:start w:val="1"/>
+      <w:numFmt w:val="bullet"/>
+      <w:lvlText w:val="o"/>
+      <w:lvlJc w:val="left"/>
+      <w:pPr>
+        <w:ind w:left="5400" w:hanging="360"/>
+      </w:pPr>
+      <w:rPr>
+        <w:rFonts w:ascii="Courier New" w:hAnsi="Courier New" w:cs="Courier New" w:hint="default"/>
+      </w:rPr>
+    </w:lvl>
+    <w:lvl w:ilvl="8" w:tplc="40090005" w:tentative="1">
+      <w:start w:val="1"/>
+      <w:numFmt w:val="bullet"/>
+      <w:lvlText w:val=""/>
+      <w:lvlJc w:val="left"/>
+      <w:pPr>
+        <w:ind w:left="6120" w:hanging="360"/>
+      </w:pPr>
+      <w:rPr>
+        <w:rFonts w:ascii="Wingdings" w:hAnsi="Wingdings" w:hint="default"/>
+      </w:rPr>
+    </w:lvl>
+  </w:abstractNum>
+  <w:abstractNum w:abstractNumId="61">
     <w:nsid w:val="6DE40C1B"/>
     <w:multiLevelType w:val="hybridMultilevel"/>
     <w:tmpl w:val="226A7DA4"/>
@@ -34776,7 +35558,7 @@
       </w:rPr>
     </w:lvl>
   </w:abstractNum>
-  <w:abstractNum w:abstractNumId="59">
+  <w:abstractNum w:abstractNumId="62">
     <w:nsid w:val="6E2C6FF5"/>
     <w:multiLevelType w:val="hybridMultilevel"/>
     <w:tmpl w:val="574C6BF0"/>
@@ -34889,7 +35671,7 @@
       </w:rPr>
     </w:lvl>
   </w:abstractNum>
-  <w:abstractNum w:abstractNumId="60">
+  <w:abstractNum w:abstractNumId="63">
     <w:nsid w:val="72410500"/>
     <w:multiLevelType w:val="hybridMultilevel"/>
     <w:tmpl w:val="1FE85BB6"/>
@@ -35002,7 +35784,7 @@
       </w:rPr>
     </w:lvl>
   </w:abstractNum>
-  <w:abstractNum w:abstractNumId="61">
+  <w:abstractNum w:abstractNumId="64">
     <w:nsid w:val="76363E01"/>
     <w:multiLevelType w:val="hybridMultilevel"/>
     <w:tmpl w:val="E2D49128"/>
@@ -35115,7 +35897,7 @@
       </w:rPr>
     </w:lvl>
   </w:abstractNum>
-  <w:abstractNum w:abstractNumId="62">
+  <w:abstractNum w:abstractNumId="65">
     <w:nsid w:val="774600B2"/>
     <w:multiLevelType w:val="hybridMultilevel"/>
     <w:tmpl w:val="9FF6474C"/>
@@ -35228,7 +36010,120 @@
       </w:rPr>
     </w:lvl>
   </w:abstractNum>
-  <w:abstractNum w:abstractNumId="63">
+  <w:abstractNum w:abstractNumId="66">
+    <w:nsid w:val="77A005DE"/>
+    <w:multiLevelType w:val="hybridMultilevel"/>
+    <w:tmpl w:val="2E0AC46A"/>
+    <w:lvl w:ilvl="0" w:tplc="4009000D">
+      <w:start w:val="1"/>
+      <w:numFmt w:val="bullet"/>
+      <w:lvlText w:val=""/>
+      <w:lvlJc w:val="left"/>
+      <w:pPr>
+        <w:ind w:left="360" w:hanging="360"/>
+      </w:pPr>
+      <w:rPr>
+        <w:rFonts w:ascii="Wingdings" w:hAnsi="Wingdings" w:hint="default"/>
+      </w:rPr>
+    </w:lvl>
+    <w:lvl w:ilvl="1" w:tplc="40090003" w:tentative="1">
+      <w:start w:val="1"/>
+      <w:numFmt w:val="bullet"/>
+      <w:lvlText w:val="o"/>
+      <w:lvlJc w:val="left"/>
+      <w:pPr>
+        <w:ind w:left="1080" w:hanging="360"/>
+      </w:pPr>
+      <w:rPr>
+        <w:rFonts w:ascii="Courier New" w:hAnsi="Courier New" w:cs="Courier New" w:hint="default"/>
+      </w:rPr>
+    </w:lvl>
+    <w:lvl w:ilvl="2" w:tplc="40090005" w:tentative="1">
+      <w:start w:val="1"/>
+      <w:numFmt w:val="bullet"/>
+      <w:lvlText w:val=""/>
+      <w:lvlJc w:val="left"/>
+      <w:pPr>
+        <w:ind w:left="1800" w:hanging="360"/>
+      </w:pPr>
+      <w:rPr>
+        <w:rFonts w:ascii="Wingdings" w:hAnsi="Wingdings" w:hint="default"/>
+      </w:rPr>
+    </w:lvl>
+    <w:lvl w:ilvl="3" w:tplc="40090001" w:tentative="1">
+      <w:start w:val="1"/>
+      <w:numFmt w:val="bullet"/>
+      <w:lvlText w:val=""/>
+      <w:lvlJc w:val="left"/>
+      <w:pPr>
+        <w:ind w:left="2520" w:hanging="360"/>
+      </w:pPr>
+      <w:rPr>
+        <w:rFonts w:ascii="Symbol" w:hAnsi="Symbol" w:hint="default"/>
+      </w:rPr>
+    </w:lvl>
+    <w:lvl w:ilvl="4" w:tplc="40090003" w:tentative="1">
+      <w:start w:val="1"/>
+      <w:numFmt w:val="bullet"/>
+      <w:lvlText w:val="o"/>
+      <w:lvlJc w:val="left"/>
+      <w:pPr>
+        <w:ind w:left="3240" w:hanging="360"/>
+      </w:pPr>
+      <w:rPr>
+        <w:rFonts w:ascii="Courier New" w:hAnsi="Courier New" w:cs="Courier New" w:hint="default"/>
+      </w:rPr>
+    </w:lvl>
+    <w:lvl w:ilvl="5" w:tplc="40090005" w:tentative="1">
+      <w:start w:val="1"/>
+      <w:numFmt w:val="bullet"/>
+      <w:lvlText w:val=""/>
+      <w:lvlJc w:val="left"/>
+      <w:pPr>
+        <w:ind w:left="3960" w:hanging="360"/>
+      </w:pPr>
+      <w:rPr>
+        <w:rFonts w:ascii="Wingdings" w:hAnsi="Wingdings" w:hint="default"/>
+      </w:rPr>
+    </w:lvl>
+    <w:lvl w:ilvl="6" w:tplc="40090001" w:tentative="1">
+      <w:start w:val="1"/>
+      <w:numFmt w:val="bullet"/>
+      <w:lvlText w:val=""/>
+      <w:lvlJc w:val="left"/>
+      <w:pPr>
+        <w:ind w:left="4680" w:hanging="360"/>
+      </w:pPr>
+      <w:rPr>
+        <w:rFonts w:ascii="Symbol" w:hAnsi="Symbol" w:hint="default"/>
+      </w:rPr>
+    </w:lvl>
+    <w:lvl w:ilvl="7" w:tplc="40090003" w:tentative="1">
+      <w:start w:val="1"/>
+      <w:numFmt w:val="bullet"/>
+      <w:lvlText w:val="o"/>
+      <w:lvlJc w:val="left"/>
+      <w:pPr>
+        <w:ind w:left="5400" w:hanging="360"/>
+      </w:pPr>
+      <w:rPr>
+        <w:rFonts w:ascii="Courier New" w:hAnsi="Courier New" w:cs="Courier New" w:hint="default"/>
+      </w:rPr>
+    </w:lvl>
+    <w:lvl w:ilvl="8" w:tplc="40090005" w:tentative="1">
+      <w:start w:val="1"/>
+      <w:numFmt w:val="bullet"/>
+      <w:lvlText w:val=""/>
+      <w:lvlJc w:val="left"/>
+      <w:pPr>
+        <w:ind w:left="6120" w:hanging="360"/>
+      </w:pPr>
+      <w:rPr>
+        <w:rFonts w:ascii="Wingdings" w:hAnsi="Wingdings" w:hint="default"/>
+      </w:rPr>
+    </w:lvl>
+  </w:abstractNum>
+  <w:abstractNum w:abstractNumId="67">
     <w:nsid w:val="77EA2EA8"/>
     <w:multiLevelType w:val="hybridMultilevel"/>
     <w:tmpl w:val="4838F316"/>
@@ -35341,7 +36236,7 @@
       </w:rPr>
     </w:lvl>
   </w:abstractNum>
-  <w:abstractNum w:abstractNumId="64">
+  <w:abstractNum w:abstractNumId="68">
     <w:nsid w:val="7AC06229"/>
     <w:multiLevelType w:val="hybridMultilevel"/>
     <w:tmpl w:val="68C6D092"/>
@@ -35454,7 +36349,7 @@
       </w:rPr>
     </w:lvl>
   </w:abstractNum>
-  <w:abstractNum w:abstractNumId="65">
+  <w:abstractNum w:abstractNumId="69">
     <w:nsid w:val="7AD35205"/>
     <w:multiLevelType w:val="hybridMultilevel"/>
     <w:tmpl w:val="A2D445AC"/>
@@ -35568,16 +36463,16 @@
     </w:lvl>
   </w:abstractNum>
   <w:num w:numId="1">
-    <w:abstractNumId w:val="56"/>
+    <w:abstractNumId w:val="58"/>
   </w:num>
   <w:num w:numId="2">
     <w:abstractNumId w:val="12"/>
   </w:num>
   <w:num w:numId="3">
-    <w:abstractNumId w:val="60"/>
+    <w:abstractNumId w:val="63"/>
   </w:num>
   <w:num w:numId="4">
-    <w:abstractNumId w:val="59"/>
+    <w:abstractNumId w:val="62"/>
   </w:num>
   <w:num w:numId="5">
     <w:abstractNumId w:val="0"/>
@@ -35586,10 +36481,10 @@
     <w:abstractNumId w:val="1"/>
   </w:num>
   <w:num w:numId="7">
-    <w:abstractNumId w:val="41"/>
+    <w:abstractNumId w:val="42"/>
   </w:num>
   <w:num w:numId="8">
-    <w:abstractNumId w:val="47"/>
+    <w:abstractNumId w:val="49"/>
   </w:num>
   <w:num w:numId="9">
     <w:abstractNumId w:val="9"/>
@@ -35598,16 +36493,16 @@
     <w:abstractNumId w:val="2"/>
   </w:num>
   <w:num w:numId="11">
-    <w:abstractNumId w:val="63"/>
+    <w:abstractNumId w:val="67"/>
   </w:num>
   <w:num w:numId="12">
-    <w:abstractNumId w:val="32"/>
+    <w:abstractNumId w:val="33"/>
   </w:num>
   <w:num w:numId="13">
-    <w:abstractNumId w:val="36"/>
+    <w:abstractNumId w:val="37"/>
   </w:num>
   <w:num w:numId="14">
-    <w:abstractNumId w:val="39"/>
+    <w:abstractNumId w:val="40"/>
   </w:num>
   <w:num w:numId="15">
     <w:abstractNumId w:val="21"/>
@@ -35616,13 +36511,13 @@
     <w:abstractNumId w:val="23"/>
   </w:num>
   <w:num w:numId="17">
-    <w:abstractNumId w:val="34"/>
+    <w:abstractNumId w:val="35"/>
   </w:num>
   <w:num w:numId="18">
     <w:abstractNumId w:val="25"/>
   </w:num>
   <w:num w:numId="19">
-    <w:abstractNumId w:val="29"/>
+    <w:abstractNumId w:val="30"/>
   </w:num>
   <w:num w:numId="20">
     <w:abstractNumId w:val="18"/>
@@ -35631,79 +36526,79 @@
     <w:abstractNumId w:val="7"/>
   </w:num>
   <w:num w:numId="22">
-    <w:abstractNumId w:val="33"/>
+    <w:abstractNumId w:val="34"/>
   </w:num>
   <w:num w:numId="23">
-    <w:abstractNumId w:val="49"/>
+    <w:abstractNumId w:val="51"/>
   </w:num>
   <w:num w:numId="24">
-    <w:abstractNumId w:val="54"/>
+    <w:abstractNumId w:val="56"/>
   </w:num>
   <w:num w:numId="25">
     <w:abstractNumId w:val="3"/>
   </w:num>
   <w:num w:numId="26">
-    <w:abstractNumId w:val="65"/>
+    <w:abstractNumId w:val="69"/>
   </w:num>
   <w:num w:numId="27">
     <w:abstractNumId w:val="24"/>
   </w:num>
   <w:num w:numId="28">
-    <w:abstractNumId w:val="62"/>
+    <w:abstractNumId w:val="65"/>
   </w:num>
   <w:num w:numId="29">
-    <w:abstractNumId w:val="35"/>
+    <w:abstractNumId w:val="36"/>
   </w:num>
   <w:num w:numId="30">
-    <w:abstractNumId w:val="43"/>
+    <w:abstractNumId w:val="44"/>
   </w:num>
   <w:num w:numId="31">
-    <w:abstractNumId w:val="38"/>
+    <w:abstractNumId w:val="39"/>
   </w:num>
   <w:num w:numId="32">
     <w:abstractNumId w:val="15"/>
   </w:num>
   <w:num w:numId="33">
-    <w:abstractNumId w:val="44"/>
+    <w:abstractNumId w:val="45"/>
   </w:num>
   <w:num w:numId="34">
     <w:abstractNumId w:val="22"/>
   </w:num>
   <w:num w:numId="35">
-    <w:abstractNumId w:val="55"/>
+    <w:abstractNumId w:val="57"/>
   </w:num>
   <w:num w:numId="36">
-    <w:abstractNumId w:val="45"/>
+    <w:abstractNumId w:val="46"/>
   </w:num>
   <w:num w:numId="37">
-    <w:abstractNumId w:val="37"/>
+    <w:abstractNumId w:val="38"/>
   </w:num>
   <w:num w:numId="38">
     <w:abstractNumId w:val="5"/>
   </w:num>
   <w:num w:numId="39">
-    <w:abstractNumId w:val="26"/>
+    <w:abstractNumId w:val="27"/>
   </w:num>
   <w:num w:numId="40">
     <w:abstractNumId w:val="13"/>
   </w:num>
   <w:num w:numId="41">
-    <w:abstractNumId w:val="52"/>
+    <w:abstractNumId w:val="54"/>
   </w:num>
   <w:num w:numId="42">
     <w:abstractNumId w:val="19"/>
   </w:num>
   <w:num w:numId="43">
-    <w:abstractNumId w:val="31"/>
+    <w:abstractNumId w:val="32"/>
   </w:num>
   <w:num w:numId="44">
     <w:abstractNumId w:val="4"/>
   </w:num>
   <w:num w:numId="45">
-    <w:abstractNumId w:val="46"/>
+    <w:abstractNumId w:val="48"/>
   </w:num>
   <w:num w:numId="46">
-    <w:abstractNumId w:val="61"/>
+    <w:abstractNumId w:val="64"/>
   </w:num>
   <w:num w:numId="47">
     <w:abstractNumId w:val="14"/>
@@ -35712,49 +36607,49 @@
     <w:abstractNumId w:val="6"/>
   </w:num>
   <w:num w:numId="49">
-    <w:abstractNumId w:val="40"/>
+    <w:abstractNumId w:val="41"/>
   </w:num>
   <w:num w:numId="50">
-    <w:abstractNumId w:val="30"/>
+    <w:abstractNumId w:val="31"/>
   </w:num>
   <w:num w:numId="51">
     <w:abstractNumId w:val="20"/>
   </w:num>
   <w:num w:numId="52">
-    <w:abstractNumId w:val="57"/>
+    <w:abstractNumId w:val="59"/>
   </w:num>
   <w:num w:numId="53">
-    <w:abstractNumId w:val="53"/>
+    <w:abstractNumId w:val="55"/>
   </w:num>
   <w:num w:numId="54">
     <w:abstractNumId w:val="11"/>
   </w:num>
   <w:num w:numId="55">
+    <w:abstractNumId w:val="52"/>
+  </w:num>
+  <w:num w:numId="56">
+    <w:abstractNumId w:val="68"/>
+  </w:num>
+  <w:num w:numId="57">
+    <w:abstractNumId w:val="53"/>
+  </w:num>
+  <w:num w:numId="58">
     <w:abstractNumId w:val="50"/>
   </w:num>
-  <w:num w:numId="56">
-    <w:abstractNumId w:val="64"/>
-  </w:num>
-  <w:num w:numId="57">
-    <w:abstractNumId w:val="51"/>
-  </w:num>
-  <w:num w:numId="58">
-    <w:abstractNumId w:val="48"/>
-  </w:num>
   <w:num w:numId="59">
-    <w:abstractNumId w:val="28"/>
+    <w:abstractNumId w:val="29"/>
   </w:num>
   <w:num w:numId="60">
     <w:abstractNumId w:val="8"/>
   </w:num>
   <w:num w:numId="61">
-    <w:abstractNumId w:val="27"/>
+    <w:abstractNumId w:val="28"/>
   </w:num>
   <w:num w:numId="62">
     <w:abstractNumId w:val="17"/>
   </w:num>
   <w:num w:numId="63">
-    <w:abstractNumId w:val="58"/>
+    <w:abstractNumId w:val="61"/>
   </w:num>
   <w:num w:numId="64">
     <w:abstractNumId w:val="16"/>
@@ -35763,7 +36658,19 @@
     <w:abstractNumId w:val="10"/>
   </w:num>
   <w:num w:numId="66">
-    <w:abstractNumId w:val="42"/>
+    <w:abstractNumId w:val="43"/>
+  </w:num>
+  <w:num w:numId="67">
+    <w:abstractNumId w:val="60"/>
+  </w:num>
+  <w:num w:numId="68">
+    <w:abstractNumId w:val="47"/>
+  </w:num>
+  <w:num w:numId="69">
+    <w:abstractNumId w:val="26"/>
+  </w:num>
+  <w:num w:numId="70">
+    <w:abstractNumId w:val="66"/>
   </w:num>
   <w:numIdMacAtCleanup w:val="66"/>
 </w:numbering>
@@ -37122,7 +38029,7 @@
 </file>
 
 <file path=customXml/itemProps1.xml><?xml version="1.0" encoding="utf-8"?>
-<ds:datastoreItem xmlns:ds="http://schemas.openxmlformats.org/officeDocument/2006/customXml" ds:itemID="{8773D435-6A58-4A53-A103-8BE6D7859902}">
+<ds:datastoreItem xmlns:ds="http://schemas.openxmlformats.org/officeDocument/2006/customXml" ds:itemID="{4A247403-C2BA-4C14-8A7A-D03900AA2C5A}">
   <ds:schemaRefs>
     <ds:schemaRef ds:uri="http://schemas.openxmlformats.org/officeDocument/2006/bibliography"/>
   </ds:schemaRefs>

</xml_diff>